<commit_message>
* Compatible avec iPadOS * Documentation
</commit_message>
<xml_diff>
--- a/model.docx
+++ b/model.docx
@@ -2,6 +2,8 @@
 <file path=word/document.xml><?xml version="1.0" encoding="utf-8"?>
 <w:document xmlns:wpc="http://schemas.microsoft.com/office/word/2010/wordprocessingCanvas" xmlns:cx="http://schemas.microsoft.com/office/drawing/2014/chartex" xmlns:cx1="http://schemas.microsoft.com/office/drawing/2015/9/8/chartex" xmlns:cx2="http://schemas.microsoft.com/office/drawing/2015/10/21/chartex" xmlns:cx3="http://schemas.microsoft.com/office/drawing/2016/5/9/chartex" xmlns:cx4="http://schemas.microsoft.com/office/drawing/2016/5/10/chartex" xmlns:cx5="http://schemas.microsoft.com/office/drawing/2016/5/11/chartex" xmlns:cx6="http://schemas.microsoft.com/office/drawing/2016/5/12/chartex" xmlns:cx7="http://schemas.microsoft.com/office/drawing/2016/5/13/chartex" xmlns:cx8="http://schemas.microsoft.com/office/drawing/2016/5/14/chartex" xmlns:mc="http://schemas.openxmlformats.org/markup-compatibility/2006" xmlns:aink="http://schemas.microsoft.com/office/drawing/2016/ink" xmlns:am3d="http://schemas.microsoft.com/office/drawing/2017/model3d" xmlns:o="urn:schemas-microsoft-com:office:office" xmlns:r="http://schemas.openxmlformats.org/officeDocument/2006/relationships" xmlns:m="http://schemas.openxmlformats.org/officeDocument/2006/math" xmlns:v="urn:schemas-microsoft-com:vml" xmlns:wp14="http://schemas.microsoft.com/office/word/2010/wordprocessingDrawing" xmlns:wp="http://schemas.openxmlformats.org/drawingml/2006/wordprocessingDrawing" xmlns:w10="urn:schemas-microsoft-com:office:word" xmlns:w="http://schemas.openxmlformats.org/wordprocessingml/2006/main" xmlns:w14="http://schemas.microsoft.com/office/word/2010/wordml" xmlns:w15="http://schemas.microsoft.com/office/word/2012/wordml" xmlns:w16cid="http://schemas.microsoft.com/office/word/2016/wordml/cid" xmlns:w16se="http://schemas.microsoft.com/office/word/2015/wordml/symex" xmlns:wpg="http://schemas.microsoft.com/office/word/2010/wordprocessingGroup" xmlns:wpi="http://schemas.microsoft.com/office/word/2010/wordprocessingInk" xmlns:wne="http://schemas.microsoft.com/office/word/2006/wordml" xmlns:wps="http://schemas.microsoft.com/office/word/2010/wordprocessingShape" mc:Ignorable="w14 w15 w16se w16cid wp14">
   <w:body>
+    <w:bookmarkStart w:id="0" w:name="_GoBack" w:displacedByCustomXml="next"/>
+    <w:bookmarkEnd w:id="0" w:displacedByCustomXml="next"/>
     <w:sdt>
       <w:sdtPr>
         <w:rPr>
@@ -84,8 +86,19 @@
                           </wps:style>
                           <wps:txbx>
                             <w:txbxContent>
-                              <w:sdt>
-                                <w:sdtPr>
+                              <w:p>
+                                <w:pPr>
+                                  <w:pStyle w:val="Sansinterligne"/>
+                                  <w:jc w:val="center"/>
+                                  <w:rPr>
+                                    <w:smallCaps/>
+                                    <w:color w:val="FFFFFF" w:themeColor="background1"/>
+                                    <w:sz w:val="20"/>
+                                    <w:szCs w:val="20"/>
+                                  </w:rPr>
+                                </w:pPr>
+                                <w:proofErr w:type="spellStart"/>
+                                <w:r>
                                   <w:rPr>
                                     <w:b/>
                                     <w:bCs/>
@@ -94,42 +107,10 @@
                                     <w:sz w:val="28"/>
                                     <w:szCs w:val="28"/>
                                   </w:rPr>
-                                  <w:alias w:val="Catégorie "/>
-                                  <w:tag w:val=""/>
-                                  <w:id w:val="-600334618"/>
-                                  <w:placeholder>
-                                    <w:docPart w:val="0EEB94FA671D449D8EA116BF38DB76D6"/>
-                                  </w:placeholder>
-                                  <w:dataBinding w:prefixMappings="xmlns:ns0='http://purl.org/dc/elements/1.1/' xmlns:ns1='http://schemas.openxmlformats.org/package/2006/metadata/core-properties' " w:xpath="/ns1:coreProperties[1]/ns1:category[1]" w:storeItemID="{6C3C8BC8-F283-45AE-878A-BAB7291924A1}"/>
-                                  <w:text/>
-                                </w:sdtPr>
-                                <w:sdtEndPr/>
-                                <w:sdtContent>
-                                  <w:p>
-                                    <w:pPr>
-                                      <w:pStyle w:val="Sansinterligne"/>
-                                      <w:jc w:val="center"/>
-                                      <w:rPr>
-                                        <w:smallCaps/>
-                                        <w:color w:val="FFFFFF" w:themeColor="background1"/>
-                                        <w:sz w:val="20"/>
-                                        <w:szCs w:val="20"/>
-                                      </w:rPr>
-                                    </w:pPr>
-                                    <w:r>
-                                      <w:rPr>
-                                        <w:b/>
-                                        <w:bCs/>
-                                        <w:smallCaps/>
-                                        <w:color w:val="FFFFFF" w:themeColor="background1"/>
-                                        <w:sz w:val="28"/>
-                                        <w:szCs w:val="28"/>
-                                      </w:rPr>
-                                      <w:t>pyETUDE_Matiere</w:t>
-                                    </w:r>
-                                  </w:p>
-                                </w:sdtContent>
-                              </w:sdt>
+                                  <w:t>pyETUDE_Matiere</w:t>
+                                </w:r>
+                                <w:proofErr w:type="spellEnd"/>
+                              </w:p>
                             </w:txbxContent>
                           </wps:txbx>
                           <wps:bodyPr rot="0" spcFirstLastPara="0" vertOverflow="overflow" horzOverflow="overflow" vert="horz" wrap="square" lIns="45720" tIns="45720" rIns="45720" bIns="45720" numCol="1" spcCol="0" rtlCol="0" fromWordArt="0" anchor="b" anchorCtr="0" forceAA="0" compatLnSpc="1">
@@ -156,8 +137,19 @@
                     <o:lock v:ext="edit" aspectratio="t"/>
                     <v:textbox inset="3.6pt,,3.6pt">
                       <w:txbxContent>
-                        <w:sdt>
-                          <w:sdtPr>
+                        <w:p>
+                          <w:pPr>
+                            <w:pStyle w:val="Sansinterligne"/>
+                            <w:jc w:val="center"/>
+                            <w:rPr>
+                              <w:smallCaps/>
+                              <w:color w:val="FFFFFF" w:themeColor="background1"/>
+                              <w:sz w:val="20"/>
+                              <w:szCs w:val="20"/>
+                            </w:rPr>
+                          </w:pPr>
+                          <w:proofErr w:type="spellStart"/>
+                          <w:r>
                             <w:rPr>
                               <w:b/>
                               <w:bCs/>
@@ -166,42 +158,10 @@
                               <w:sz w:val="28"/>
                               <w:szCs w:val="28"/>
                             </w:rPr>
-                            <w:alias w:val="Catégorie "/>
-                            <w:tag w:val=""/>
-                            <w:id w:val="-600334618"/>
-                            <w:placeholder>
-                              <w:docPart w:val="0EEB94FA671D449D8EA116BF38DB76D6"/>
-                            </w:placeholder>
-                            <w:dataBinding w:prefixMappings="xmlns:ns0='http://purl.org/dc/elements/1.1/' xmlns:ns1='http://schemas.openxmlformats.org/package/2006/metadata/core-properties' " w:xpath="/ns1:coreProperties[1]/ns1:category[1]" w:storeItemID="{6C3C8BC8-F283-45AE-878A-BAB7291924A1}"/>
-                            <w:text/>
-                          </w:sdtPr>
-                          <w:sdtEndPr/>
-                          <w:sdtContent>
-                            <w:p>
-                              <w:pPr>
-                                <w:pStyle w:val="Sansinterligne"/>
-                                <w:jc w:val="center"/>
-                                <w:rPr>
-                                  <w:smallCaps/>
-                                  <w:color w:val="FFFFFF" w:themeColor="background1"/>
-                                  <w:sz w:val="20"/>
-                                  <w:szCs w:val="20"/>
-                                </w:rPr>
-                              </w:pPr>
-                              <w:r>
-                                <w:rPr>
-                                  <w:b/>
-                                  <w:bCs/>
-                                  <w:smallCaps/>
-                                  <w:color w:val="FFFFFF" w:themeColor="background1"/>
-                                  <w:sz w:val="28"/>
-                                  <w:szCs w:val="28"/>
-                                </w:rPr>
-                                <w:t>pyETUDE_Matiere</w:t>
-                              </w:r>
-                            </w:p>
-                          </w:sdtContent>
-                        </w:sdt>
+                            <w:t>pyETUDE_Matiere</w:t>
+                          </w:r>
+                          <w:proofErr w:type="spellEnd"/>
+                        </w:p>
                       </w:txbxContent>
                     </v:textbox>
                     <w10:wrap anchorx="margin" anchory="page"/>
@@ -292,34 +252,24 @@
                                     <w:szCs w:val="72"/>
                                   </w:rPr>
                                 </w:pPr>
-                                <w:sdt>
-                                  <w:sdtPr>
-                                    <w:rPr>
-                                      <w:color w:val="000000" w:themeColor="accent1"/>
-                                      <w:sz w:val="72"/>
-                                      <w:szCs w:val="72"/>
-                                    </w:rPr>
-                                    <w:alias w:val="Titre"/>
-                                    <w:tag w:val=""/>
-                                    <w:id w:val="151731938"/>
-                                    <w:dataBinding w:prefixMappings="xmlns:ns0='http://purl.org/dc/elements/1.1/' xmlns:ns1='http://schemas.openxmlformats.org/package/2006/metadata/core-properties' " w:xpath="/ns1:coreProperties[1]/ns0:title[1]" w:storeItemID="{6C3C8BC8-F283-45AE-878A-BAB7291924A1}"/>
-                                    <w:text/>
-                                  </w:sdtPr>
-                                  <w:sdtEndPr/>
-                                  <w:sdtContent>
-                                    <w:r>
-                                      <w:rPr>
-                                        <w:color w:val="000000" w:themeColor="accent1"/>
-                                        <w:sz w:val="72"/>
-                                        <w:szCs w:val="72"/>
-                                      </w:rPr>
-                                      <w:t>pyETUDE_Titre</w:t>
-                                    </w:r>
-                                  </w:sdtContent>
-                                </w:sdt>
+                                <w:proofErr w:type="spellStart"/>
+                                <w:r>
+                                  <w:rPr>
+                                    <w:color w:val="000000" w:themeColor="accent1"/>
+                                    <w:sz w:val="72"/>
+                                    <w:szCs w:val="72"/>
+                                  </w:rPr>
+                                  <w:t>pyETUDE_Titre</w:t>
+                                </w:r>
+                                <w:proofErr w:type="spellEnd"/>
                               </w:p>
-                              <w:sdt>
-                                <w:sdtPr>
+                              <w:p>
+                                <w:pPr>
+                                  <w:pStyle w:val="Sansinterligne"/>
+                                  <w:pBdr>
+                                    <w:top w:val="single" w:sz="4" w:space="1" w:color="auto"/>
+                                  </w:pBdr>
+                                  <w:spacing w:before="40" w:after="40"/>
                                   <w:rPr>
                                     <w:i/>
                                     <w:iCs/>
@@ -328,83 +278,44 @@
                                     <w:sz w:val="28"/>
                                     <w:szCs w:val="28"/>
                                   </w:rPr>
-                                  <w:alias w:val="Mots clés "/>
-                                  <w:tag w:val=""/>
-                                  <w:id w:val="1161968243"/>
-                                  <w:dataBinding w:prefixMappings="xmlns:ns0='http://purl.org/dc/elements/1.1/' xmlns:ns1='http://schemas.openxmlformats.org/package/2006/metadata/core-properties' " w:xpath="/ns1:coreProperties[1]/ns1:keywords[1]" w:storeItemID="{6C3C8BC8-F283-45AE-878A-BAB7291924A1}"/>
-                                  <w:text/>
-                                </w:sdtPr>
-                                <w:sdtEndPr/>
-                                <w:sdtContent>
-                                  <w:p>
-                                    <w:pPr>
-                                      <w:pStyle w:val="Sansinterligne"/>
-                                      <w:pBdr>
-                                        <w:top w:val="single" w:sz="4" w:space="1" w:color="auto"/>
-                                      </w:pBdr>
-                                      <w:spacing w:before="40" w:after="40"/>
-                                      <w:rPr>
-                                        <w:i/>
-                                        <w:iCs/>
-                                        <w:smallCaps/>
-                                        <w:color w:val="2F2F2F" w:themeColor="accent5" w:themeShade="80"/>
-                                        <w:sz w:val="28"/>
-                                        <w:szCs w:val="28"/>
-                                      </w:rPr>
-                                    </w:pPr>
-                                    <w:r>
-                                      <w:rPr>
-                                        <w:i/>
-                                        <w:iCs/>
-                                        <w:smallCaps/>
-                                        <w:color w:val="2F2F2F" w:themeColor="accent5" w:themeShade="80"/>
-                                        <w:sz w:val="28"/>
-                                        <w:szCs w:val="28"/>
-                                      </w:rPr>
-                                      <w:t>pyETUDE_SousTitre</w:t>
-                                    </w:r>
-                                  </w:p>
-                                </w:sdtContent>
-                              </w:sdt>
-                              <w:sdt>
-                                <w:sdtPr>
+                                </w:pPr>
+                                <w:proofErr w:type="spellStart"/>
+                                <w:r>
+                                  <w:rPr>
+                                    <w:i/>
+                                    <w:iCs/>
+                                    <w:smallCaps/>
+                                    <w:color w:val="2F2F2F" w:themeColor="accent5" w:themeShade="80"/>
+                                    <w:sz w:val="28"/>
+                                    <w:szCs w:val="28"/>
+                                  </w:rPr>
+                                  <w:t>pyETUDE_SousTitre</w:t>
+                                </w:r>
+                                <w:proofErr w:type="spellEnd"/>
+                              </w:p>
+                              <w:p>
+                                <w:pPr>
+                                  <w:pStyle w:val="Sansinterligne"/>
+                                  <w:spacing w:before="80" w:after="40"/>
                                   <w:rPr>
                                     <w:smallCaps/>
                                     <w:color w:val="5F5F5F" w:themeColor="accent5"/>
                                     <w:sz w:val="24"/>
                                     <w:szCs w:val="24"/>
                                   </w:rPr>
-                                  <w:alias w:val="Auteur"/>
-                                  <w:tag w:val=""/>
-                                  <w:id w:val="-1536112409"/>
-                                  <w:dataBinding w:prefixMappings="xmlns:ns0='http://purl.org/dc/elements/1.1/' xmlns:ns1='http://schemas.openxmlformats.org/package/2006/metadata/core-properties' " w:xpath="/ns1:coreProperties[1]/ns0:creator[1]" w:storeItemID="{6C3C8BC8-F283-45AE-878A-BAB7291924A1}"/>
-                                  <w:text/>
-                                </w:sdtPr>
-                                <w:sdtEndPr/>
-                                <w:sdtContent>
-                                  <w:p>
-                                    <w:pPr>
-                                      <w:pStyle w:val="Sansinterligne"/>
-                                      <w:spacing w:before="80" w:after="40"/>
-                                      <w:rPr>
-                                        <w:smallCaps/>
-                                        <w:color w:val="5F5F5F" w:themeColor="accent5"/>
-                                        <w:sz w:val="24"/>
-                                        <w:szCs w:val="24"/>
-                                      </w:rPr>
-                                    </w:pPr>
-                                    <w:r>
-                                      <w:rPr>
-                                        <w:smallCaps/>
-                                        <w:color w:val="5F5F5F" w:themeColor="accent5"/>
-                                        <w:sz w:val="24"/>
-                                        <w:szCs w:val="24"/>
-                                      </w:rPr>
-                                      <w:t>pyETUDE_Auteur</w:t>
-                                    </w:r>
-                                  </w:p>
-                                </w:sdtContent>
-                              </w:sdt>
+                                </w:pPr>
+                                <w:proofErr w:type="spellStart"/>
+                                <w:r>
+                                  <w:rPr>
+                                    <w:smallCaps/>
+                                    <w:color w:val="5F5F5F" w:themeColor="accent5"/>
+                                    <w:sz w:val="24"/>
+                                    <w:szCs w:val="24"/>
+                                  </w:rPr>
+                                  <w:t>pyETUDE_Auteur</w:t>
+                                </w:r>
+                                <w:proofErr w:type="spellEnd"/>
+                              </w:p>
                             </w:txbxContent>
                           </wps:txbx>
                           <wps:bodyPr rot="0" spcFirstLastPara="0" vertOverflow="overflow" horzOverflow="overflow" vert="horz" wrap="square" lIns="0" tIns="0" rIns="0" bIns="0" numCol="1" spcCol="0" rtlCol="0" fromWordArt="0" anchor="t" anchorCtr="0" forceAA="0" compatLnSpc="1">
@@ -444,34 +355,24 @@
                               <w:szCs w:val="72"/>
                             </w:rPr>
                           </w:pPr>
-                          <w:sdt>
-                            <w:sdtPr>
-                              <w:rPr>
-                                <w:color w:val="000000" w:themeColor="accent1"/>
-                                <w:sz w:val="72"/>
-                                <w:szCs w:val="72"/>
-                              </w:rPr>
-                              <w:alias w:val="Titre"/>
-                              <w:tag w:val=""/>
-                              <w:id w:val="151731938"/>
-                              <w:dataBinding w:prefixMappings="xmlns:ns0='http://purl.org/dc/elements/1.1/' xmlns:ns1='http://schemas.openxmlformats.org/package/2006/metadata/core-properties' " w:xpath="/ns1:coreProperties[1]/ns0:title[1]" w:storeItemID="{6C3C8BC8-F283-45AE-878A-BAB7291924A1}"/>
-                              <w:text/>
-                            </w:sdtPr>
-                            <w:sdtEndPr/>
-                            <w:sdtContent>
-                              <w:r>
-                                <w:rPr>
-                                  <w:color w:val="000000" w:themeColor="accent1"/>
-                                  <w:sz w:val="72"/>
-                                  <w:szCs w:val="72"/>
-                                </w:rPr>
-                                <w:t>pyETUDE_Titre</w:t>
-                              </w:r>
-                            </w:sdtContent>
-                          </w:sdt>
+                          <w:proofErr w:type="spellStart"/>
+                          <w:r>
+                            <w:rPr>
+                              <w:color w:val="000000" w:themeColor="accent1"/>
+                              <w:sz w:val="72"/>
+                              <w:szCs w:val="72"/>
+                            </w:rPr>
+                            <w:t>pyETUDE_Titre</w:t>
+                          </w:r>
+                          <w:proofErr w:type="spellEnd"/>
                         </w:p>
-                        <w:sdt>
-                          <w:sdtPr>
+                        <w:p>
+                          <w:pPr>
+                            <w:pStyle w:val="Sansinterligne"/>
+                            <w:pBdr>
+                              <w:top w:val="single" w:sz="4" w:space="1" w:color="auto"/>
+                            </w:pBdr>
+                            <w:spacing w:before="40" w:after="40"/>
                             <w:rPr>
                               <w:i/>
                               <w:iCs/>
@@ -480,83 +381,44 @@
                               <w:sz w:val="28"/>
                               <w:szCs w:val="28"/>
                             </w:rPr>
-                            <w:alias w:val="Mots clés "/>
-                            <w:tag w:val=""/>
-                            <w:id w:val="1161968243"/>
-                            <w:dataBinding w:prefixMappings="xmlns:ns0='http://purl.org/dc/elements/1.1/' xmlns:ns1='http://schemas.openxmlformats.org/package/2006/metadata/core-properties' " w:xpath="/ns1:coreProperties[1]/ns1:keywords[1]" w:storeItemID="{6C3C8BC8-F283-45AE-878A-BAB7291924A1}"/>
-                            <w:text/>
-                          </w:sdtPr>
-                          <w:sdtEndPr/>
-                          <w:sdtContent>
-                            <w:p>
-                              <w:pPr>
-                                <w:pStyle w:val="Sansinterligne"/>
-                                <w:pBdr>
-                                  <w:top w:val="single" w:sz="4" w:space="1" w:color="auto"/>
-                                </w:pBdr>
-                                <w:spacing w:before="40" w:after="40"/>
-                                <w:rPr>
-                                  <w:i/>
-                                  <w:iCs/>
-                                  <w:smallCaps/>
-                                  <w:color w:val="2F2F2F" w:themeColor="accent5" w:themeShade="80"/>
-                                  <w:sz w:val="28"/>
-                                  <w:szCs w:val="28"/>
-                                </w:rPr>
-                              </w:pPr>
-                              <w:r>
-                                <w:rPr>
-                                  <w:i/>
-                                  <w:iCs/>
-                                  <w:smallCaps/>
-                                  <w:color w:val="2F2F2F" w:themeColor="accent5" w:themeShade="80"/>
-                                  <w:sz w:val="28"/>
-                                  <w:szCs w:val="28"/>
-                                </w:rPr>
-                                <w:t>pyETUDE_SousTitre</w:t>
-                              </w:r>
-                            </w:p>
-                          </w:sdtContent>
-                        </w:sdt>
-                        <w:sdt>
-                          <w:sdtPr>
+                          </w:pPr>
+                          <w:proofErr w:type="spellStart"/>
+                          <w:r>
+                            <w:rPr>
+                              <w:i/>
+                              <w:iCs/>
+                              <w:smallCaps/>
+                              <w:color w:val="2F2F2F" w:themeColor="accent5" w:themeShade="80"/>
+                              <w:sz w:val="28"/>
+                              <w:szCs w:val="28"/>
+                            </w:rPr>
+                            <w:t>pyETUDE_SousTitre</w:t>
+                          </w:r>
+                          <w:proofErr w:type="spellEnd"/>
+                        </w:p>
+                        <w:p>
+                          <w:pPr>
+                            <w:pStyle w:val="Sansinterligne"/>
+                            <w:spacing w:before="80" w:after="40"/>
                             <w:rPr>
                               <w:smallCaps/>
                               <w:color w:val="5F5F5F" w:themeColor="accent5"/>
                               <w:sz w:val="24"/>
                               <w:szCs w:val="24"/>
                             </w:rPr>
-                            <w:alias w:val="Auteur"/>
-                            <w:tag w:val=""/>
-                            <w:id w:val="-1536112409"/>
-                            <w:dataBinding w:prefixMappings="xmlns:ns0='http://purl.org/dc/elements/1.1/' xmlns:ns1='http://schemas.openxmlformats.org/package/2006/metadata/core-properties' " w:xpath="/ns1:coreProperties[1]/ns0:creator[1]" w:storeItemID="{6C3C8BC8-F283-45AE-878A-BAB7291924A1}"/>
-                            <w:text/>
-                          </w:sdtPr>
-                          <w:sdtEndPr/>
-                          <w:sdtContent>
-                            <w:p>
-                              <w:pPr>
-                                <w:pStyle w:val="Sansinterligne"/>
-                                <w:spacing w:before="80" w:after="40"/>
-                                <w:rPr>
-                                  <w:smallCaps/>
-                                  <w:color w:val="5F5F5F" w:themeColor="accent5"/>
-                                  <w:sz w:val="24"/>
-                                  <w:szCs w:val="24"/>
-                                </w:rPr>
-                              </w:pPr>
-                              <w:r>
-                                <w:rPr>
-                                  <w:smallCaps/>
-                                  <w:color w:val="5F5F5F" w:themeColor="accent5"/>
-                                  <w:sz w:val="24"/>
-                                  <w:szCs w:val="24"/>
-                                </w:rPr>
-                                <w:t>pyETUDE_Auteur</w:t>
-                              </w:r>
-                            </w:p>
-                          </w:sdtContent>
-                        </w:sdt>
+                          </w:pPr>
+                          <w:proofErr w:type="spellStart"/>
+                          <w:r>
+                            <w:rPr>
+                              <w:smallCaps/>
+                              <w:color w:val="5F5F5F" w:themeColor="accent5"/>
+                              <w:sz w:val="24"/>
+                              <w:szCs w:val="24"/>
+                            </w:rPr>
+                            <w:t>pyETUDE_Auteur</w:t>
+                          </w:r>
+                          <w:proofErr w:type="spellEnd"/>
+                        </w:p>
                       </w:txbxContent>
                     </v:textbox>
                     <w10:wrap type="square" anchorx="margin" anchory="page"/>
@@ -708,18 +570,18 @@
           <w:pPr>
             <w:pStyle w:val="Titre1"/>
           </w:pPr>
-          <w:bookmarkStart w:id="0" w:name="_Toc16779440"/>
+          <w:bookmarkStart w:id="1" w:name="_Toc16779440"/>
+          <w:proofErr w:type="spellStart"/>
           <w:r>
             <w:lastRenderedPageBreak/>
             <w:t>sectionpy</w:t>
           </w:r>
-          <w:bookmarkStart w:id="1" w:name="_GoBack"/>
-          <w:bookmarkEnd w:id="1"/>
+          <w:proofErr w:type="spellEnd"/>
         </w:p>
         <w:p/>
       </w:sdtContent>
     </w:sdt>
-    <w:bookmarkEnd w:id="0" w:displacedByCustomXml="prev"/>
+    <w:bookmarkEnd w:id="1" w:displacedByCustomXml="prev"/>
     <w:sectPr>
       <w:headerReference w:type="default" r:id="rId8"/>
       <w:footerReference w:type="default" r:id="rId9"/>
@@ -769,103 +631,48 @@
         <w:szCs w:val="26"/>
       </w:rPr>
     </w:pPr>
-    <w:sdt>
-      <w:sdtPr>
-        <w:rPr>
-          <w:sz w:val="26"/>
-          <w:szCs w:val="26"/>
-        </w:rPr>
-        <w:alias w:val="État "/>
-        <w:tag w:val=""/>
-        <w:id w:val="-572118278"/>
-        <w:placeholder>
-          <w:docPart w:val="0FA9CE2EA4DB4EC388B4DE5227148254"/>
-        </w:placeholder>
-        <w:dataBinding w:prefixMappings="xmlns:ns0='http://purl.org/dc/elements/1.1/' xmlns:ns1='http://schemas.openxmlformats.org/package/2006/metadata/core-properties' " w:xpath="/ns1:coreProperties[1]/ns1:contentStatus[1]" w:storeItemID="{6C3C8BC8-F283-45AE-878A-BAB7291924A1}"/>
-        <w:text/>
-      </w:sdtPr>
-      <w:sdtEndPr/>
-      <w:sdtContent>
-        <w:r>
-          <w:rPr>
-            <w:sz w:val="26"/>
-            <w:szCs w:val="26"/>
-          </w:rPr>
-          <w:t>pyETUDE_Sec</w:t>
-        </w:r>
-      </w:sdtContent>
-    </w:sdt>
+    <w:proofErr w:type="spellStart"/>
     <w:r>
       <w:rPr>
         <w:sz w:val="26"/>
         <w:szCs w:val="26"/>
       </w:rPr>
+      <w:t>pyETUDE_Sec</w:t>
+    </w:r>
+    <w:proofErr w:type="spellEnd"/>
+    <w:r>
+      <w:rPr>
+        <w:sz w:val="26"/>
+        <w:szCs w:val="26"/>
+      </w:rPr>
       <w:ptab w:relativeTo="margin" w:alignment="center" w:leader="none"/>
     </w:r>
-    <w:sdt>
-      <w:sdtPr>
-        <w:rPr>
-          <w:smallCaps/>
-          <w:sz w:val="26"/>
-          <w:szCs w:val="26"/>
-        </w:rPr>
-        <w:alias w:val="Catégorie "/>
-        <w:tag w:val=""/>
-        <w:id w:val="-1907136151"/>
-        <w:placeholder>
-          <w:docPart w:val="A0F487D3CFA1494D81E0E5FBEC0FDDF3"/>
-        </w:placeholder>
-        <w:dataBinding w:prefixMappings="xmlns:ns0='http://purl.org/dc/elements/1.1/' xmlns:ns1='http://schemas.openxmlformats.org/package/2006/metadata/core-properties' " w:xpath="/ns1:coreProperties[1]/ns1:category[1]" w:storeItemID="{6C3C8BC8-F283-45AE-878A-BAB7291924A1}"/>
-        <w:text/>
-      </w:sdtPr>
-      <w:sdtEndPr/>
-      <w:sdtContent>
-        <w:r>
-          <w:rPr>
-            <w:smallCaps/>
-            <w:sz w:val="26"/>
-            <w:szCs w:val="26"/>
-          </w:rPr>
-          <w:t>pyETUDE_Matiere</w:t>
-        </w:r>
-      </w:sdtContent>
-    </w:sdt>
+    <w:proofErr w:type="spellStart"/>
     <w:r>
       <w:rPr>
         <w:smallCaps/>
         <w:sz w:val="26"/>
         <w:szCs w:val="26"/>
       </w:rPr>
+      <w:t>pyETUDE_Matiere</w:t>
+    </w:r>
+    <w:r>
+      <w:rPr>
+        <w:smallCaps/>
+        <w:sz w:val="26"/>
+        <w:szCs w:val="26"/>
+      </w:rPr>
       <w:t>-</w:t>
     </w:r>
-    <w:sdt>
-      <w:sdtPr>
-        <w:rPr>
-          <w:smallCaps/>
-          <w:sz w:val="26"/>
-          <w:szCs w:val="26"/>
-        </w:rPr>
-        <w:alias w:val="Objet "/>
-        <w:tag w:val=""/>
-        <w:id w:val="-500738106"/>
-        <w:placeholder>
-          <w:docPart w:val="F9FA5024119E4E8CB454424FC89BDD9C"/>
-        </w:placeholder>
-        <w:dataBinding w:prefixMappings="xmlns:ns0='http://purl.org/dc/elements/1.1/' xmlns:ns1='http://schemas.openxmlformats.org/package/2006/metadata/core-properties' " w:xpath="/ns1:coreProperties[1]/ns0:subject[1]" w:storeItemID="{6C3C8BC8-F283-45AE-878A-BAB7291924A1}"/>
-        <w:text/>
-      </w:sdtPr>
-      <w:sdtEndPr/>
-      <w:sdtContent>
-        <w:r>
-          <w:rPr>
-            <w:smallCaps/>
-            <w:sz w:val="26"/>
-            <w:szCs w:val="26"/>
-          </w:rPr>
-          <w:t>pyETUDE_Num</w:t>
-        </w:r>
-      </w:sdtContent>
-    </w:sdt>
+    <w:r>
+      <w:rPr>
+        <w:smallCaps/>
+        <w:sz w:val="26"/>
+        <w:szCs w:val="26"/>
+      </w:rPr>
+      <w:t>pyETUDE_Num</w:t>
+    </w:r>
+    <w:proofErr w:type="spellEnd"/>
     <w:r>
       <w:rPr>
         <w:sz w:val="26"/>
@@ -1012,38 +819,22 @@
 
 <file path=word/header1.xml><?xml version="1.0" encoding="utf-8"?>
 <w:hdr xmlns:wpc="http://schemas.microsoft.com/office/word/2010/wordprocessingCanvas" xmlns:cx="http://schemas.microsoft.com/office/drawing/2014/chartex" xmlns:cx1="http://schemas.microsoft.com/office/drawing/2015/9/8/chartex" xmlns:cx2="http://schemas.microsoft.com/office/drawing/2015/10/21/chartex" xmlns:cx3="http://schemas.microsoft.com/office/drawing/2016/5/9/chartex" xmlns:cx4="http://schemas.microsoft.com/office/drawing/2016/5/10/chartex" xmlns:cx5="http://schemas.microsoft.com/office/drawing/2016/5/11/chartex" xmlns:cx6="http://schemas.microsoft.com/office/drawing/2016/5/12/chartex" xmlns:cx7="http://schemas.microsoft.com/office/drawing/2016/5/13/chartex" xmlns:cx8="http://schemas.microsoft.com/office/drawing/2016/5/14/chartex" xmlns:mc="http://schemas.openxmlformats.org/markup-compatibility/2006" xmlns:aink="http://schemas.microsoft.com/office/drawing/2016/ink" xmlns:am3d="http://schemas.microsoft.com/office/drawing/2017/model3d" xmlns:o="urn:schemas-microsoft-com:office:office" xmlns:r="http://schemas.openxmlformats.org/officeDocument/2006/relationships" xmlns:m="http://schemas.openxmlformats.org/officeDocument/2006/math" xmlns:v="urn:schemas-microsoft-com:vml" xmlns:wp14="http://schemas.microsoft.com/office/word/2010/wordprocessingDrawing" xmlns:wp="http://schemas.openxmlformats.org/drawingml/2006/wordprocessingDrawing" xmlns:w10="urn:schemas-microsoft-com:office:word" xmlns:w="http://schemas.openxmlformats.org/wordprocessingml/2006/main" xmlns:w14="http://schemas.microsoft.com/office/word/2010/wordml" xmlns:w15="http://schemas.microsoft.com/office/word/2012/wordml" xmlns:w16cid="http://schemas.microsoft.com/office/word/2016/wordml/cid" xmlns:w16se="http://schemas.microsoft.com/office/word/2015/wordml/symex" xmlns:wpg="http://schemas.microsoft.com/office/word/2010/wordprocessingGroup" xmlns:wpi="http://schemas.microsoft.com/office/word/2010/wordprocessingInk" xmlns:wne="http://schemas.microsoft.com/office/word/2006/wordml" xmlns:wps="http://schemas.microsoft.com/office/word/2010/wordprocessingShape" mc:Ignorable="w14 w15 w16se w16cid wp14">
-  <w:sdt>
-    <w:sdtPr>
+  <w:p>
+    <w:pPr>
+      <w:pStyle w:val="En-tte"/>
       <w:rPr>
         <w:smallCaps/>
       </w:rPr>
-      <w:alias w:val="Auteur "/>
-      <w:tag w:val=""/>
-      <w:id w:val="-970433667"/>
-      <w:placeholder>
-        <w:docPart w:val="81957E2858334F43A4918AF0CB96DFB3"/>
-      </w:placeholder>
-      <w:dataBinding w:prefixMappings="xmlns:ns0='http://purl.org/dc/elements/1.1/' xmlns:ns1='http://schemas.openxmlformats.org/package/2006/metadata/core-properties' " w:xpath="/ns1:coreProperties[1]/ns0:creator[1]" w:storeItemID="{6C3C8BC8-F283-45AE-878A-BAB7291924A1}"/>
-      <w:text/>
-    </w:sdtPr>
-    <w:sdtEndPr/>
-    <w:sdtContent>
-      <w:p>
-        <w:pPr>
-          <w:pStyle w:val="En-tte"/>
-          <w:rPr>
-            <w:smallCaps/>
-          </w:rPr>
-        </w:pPr>
-        <w:r>
-          <w:rPr>
-            <w:smallCaps/>
-          </w:rPr>
-          <w:t>pyETUDE_Auteur</w:t>
-        </w:r>
-      </w:p>
-    </w:sdtContent>
-  </w:sdt>
+    </w:pPr>
+    <w:proofErr w:type="spellStart"/>
+    <w:r>
+      <w:rPr>
+        <w:smallCaps/>
+      </w:rPr>
+      <w:t>pyETUDE_Auteur</w:t>
+    </w:r>
+    <w:proofErr w:type="spellEnd"/>
+  </w:p>
 </w:hdr>
 </file>
 
@@ -2358,7 +2149,7 @@
       </w:pPr>
     </w:pPrDefault>
   </w:docDefaults>
-  <w:latentStyles w:defLockedState="0" w:defUIPriority="99" w:defSemiHidden="0" w:defUnhideWhenUsed="0" w:defQFormat="0" w:count="376">
+  <w:latentStyles w:defLockedState="0" w:defUIPriority="99" w:defSemiHidden="0" w:defUnhideWhenUsed="0" w:defQFormat="0" w:count="377">
     <w:lsdException w:name="Normal" w:uiPriority="0" w:qFormat="1"/>
     <w:lsdException w:name="heading 1" w:uiPriority="9" w:qFormat="1"/>
     <w:lsdException w:name="heading 2" w:semiHidden="1" w:uiPriority="9" w:unhideWhenUsed="1" w:qFormat="1"/>
@@ -2735,6 +2526,7 @@
     <w:lsdException w:name="Hashtag" w:semiHidden="1" w:unhideWhenUsed="1"/>
     <w:lsdException w:name="Unresolved Mention" w:semiHidden="1" w:unhideWhenUsed="1"/>
     <w:lsdException w:name="Smart Link" w:semiHidden="1" w:unhideWhenUsed="1"/>
+    <w:lsdException w:name="Smart Link Error" w:semiHidden="1" w:unhideWhenUsed="1"/>
   </w:latentStyles>
   <w:style w:type="paragraph" w:default="1" w:styleId="Normal">
     <w:name w:val="Normal"/>
@@ -3123,707 +2915,6 @@
 </w:styles>
 </file>
 
-<file path=word/glossary/document.xml><?xml version="1.0" encoding="utf-8"?>
-<w:glossaryDocument xmlns:wpc="http://schemas.microsoft.com/office/word/2010/wordprocessingCanvas" xmlns:cx="http://schemas.microsoft.com/office/drawing/2014/chartex" xmlns:cx1="http://schemas.microsoft.com/office/drawing/2015/9/8/chartex" xmlns:cx2="http://schemas.microsoft.com/office/drawing/2015/10/21/chartex" xmlns:cx3="http://schemas.microsoft.com/office/drawing/2016/5/9/chartex" xmlns:cx4="http://schemas.microsoft.com/office/drawing/2016/5/10/chartex" xmlns:cx5="http://schemas.microsoft.com/office/drawing/2016/5/11/chartex" xmlns:cx6="http://schemas.microsoft.com/office/drawing/2016/5/12/chartex" xmlns:cx7="http://schemas.microsoft.com/office/drawing/2016/5/13/chartex" xmlns:cx8="http://schemas.microsoft.com/office/drawing/2016/5/14/chartex" xmlns:mc="http://schemas.openxmlformats.org/markup-compatibility/2006" xmlns:aink="http://schemas.microsoft.com/office/drawing/2016/ink" xmlns:am3d="http://schemas.microsoft.com/office/drawing/2017/model3d" xmlns:o="urn:schemas-microsoft-com:office:office" xmlns:r="http://schemas.openxmlformats.org/officeDocument/2006/relationships" xmlns:m="http://schemas.openxmlformats.org/officeDocument/2006/math" xmlns:v="urn:schemas-microsoft-com:vml" xmlns:wp14="http://schemas.microsoft.com/office/word/2010/wordprocessingDrawing" xmlns:wp="http://schemas.openxmlformats.org/drawingml/2006/wordprocessingDrawing" xmlns:w10="urn:schemas-microsoft-com:office:word" xmlns:w="http://schemas.openxmlformats.org/wordprocessingml/2006/main" xmlns:w14="http://schemas.microsoft.com/office/word/2010/wordml" xmlns:w15="http://schemas.microsoft.com/office/word/2012/wordml" xmlns:w16cid="http://schemas.microsoft.com/office/word/2016/wordml/cid" xmlns:w16se="http://schemas.microsoft.com/office/word/2015/wordml/symex" xmlns:wpg="http://schemas.microsoft.com/office/word/2010/wordprocessingGroup" xmlns:wpi="http://schemas.microsoft.com/office/word/2010/wordprocessingInk" xmlns:wne="http://schemas.microsoft.com/office/word/2006/wordml" xmlns:wps="http://schemas.microsoft.com/office/word/2010/wordprocessingShape" mc:Ignorable="w14 w15 w16se w16cid wp14">
-  <w:docParts>
-    <w:docPart>
-      <w:docPartPr>
-        <w:name w:val="0EEB94FA671D449D8EA116BF38DB76D6"/>
-        <w:category>
-          <w:name w:val="Général"/>
-          <w:gallery w:val="placeholder"/>
-        </w:category>
-        <w:types>
-          <w:type w:val="bbPlcHdr"/>
-        </w:types>
-        <w:behaviors>
-          <w:behavior w:val="content"/>
-        </w:behaviors>
-        <w:guid w:val="{00C0DACB-3A48-40B4-A555-3A915A5F53E2}"/>
-      </w:docPartPr>
-      <w:docPartBody>
-        <w:p>
-          <w:r>
-            <w:rPr>
-              <w:rStyle w:val="Textedelespacerserv"/>
-            </w:rPr>
-            <w:t>[Catégorie ]</w:t>
-          </w:r>
-        </w:p>
-      </w:docPartBody>
-    </w:docPart>
-    <w:docPart>
-      <w:docPartPr>
-        <w:name w:val="A0F487D3CFA1494D81E0E5FBEC0FDDF3"/>
-        <w:category>
-          <w:name w:val="Général"/>
-          <w:gallery w:val="placeholder"/>
-        </w:category>
-        <w:types>
-          <w:type w:val="bbPlcHdr"/>
-        </w:types>
-        <w:behaviors>
-          <w:behavior w:val="content"/>
-        </w:behaviors>
-        <w:guid w:val="{F0E8E6FF-F1EB-4D31-B906-361CE945F854}"/>
-      </w:docPartPr>
-      <w:docPartBody>
-        <w:p>
-          <w:r>
-            <w:rPr>
-              <w:rStyle w:val="Textedelespacerserv"/>
-            </w:rPr>
-            <w:t>[Catégorie ]</w:t>
-          </w:r>
-        </w:p>
-      </w:docPartBody>
-    </w:docPart>
-    <w:docPart>
-      <w:docPartPr>
-        <w:name w:val="F9FA5024119E4E8CB454424FC89BDD9C"/>
-        <w:category>
-          <w:name w:val="Général"/>
-          <w:gallery w:val="placeholder"/>
-        </w:category>
-        <w:types>
-          <w:type w:val="bbPlcHdr"/>
-        </w:types>
-        <w:behaviors>
-          <w:behavior w:val="content"/>
-        </w:behaviors>
-        <w:guid w:val="{02F2E67E-FCC8-4F3C-BEDE-EF83CA24D6C5}"/>
-      </w:docPartPr>
-      <w:docPartBody>
-        <w:p>
-          <w:r>
-            <w:rPr>
-              <w:rStyle w:val="Textedelespacerserv"/>
-            </w:rPr>
-            <w:t>[Objet ]</w:t>
-          </w:r>
-        </w:p>
-      </w:docPartBody>
-    </w:docPart>
-    <w:docPart>
-      <w:docPartPr>
-        <w:name w:val="81957E2858334F43A4918AF0CB96DFB3"/>
-        <w:category>
-          <w:name w:val="Général"/>
-          <w:gallery w:val="placeholder"/>
-        </w:category>
-        <w:types>
-          <w:type w:val="bbPlcHdr"/>
-        </w:types>
-        <w:behaviors>
-          <w:behavior w:val="content"/>
-        </w:behaviors>
-        <w:guid w:val="{B76924CB-92BE-4E86-B886-8837931E111F}"/>
-      </w:docPartPr>
-      <w:docPartBody>
-        <w:p>
-          <w:r>
-            <w:rPr>
-              <w:rStyle w:val="Textedelespacerserv"/>
-            </w:rPr>
-            <w:t>[Auteur ]</w:t>
-          </w:r>
-        </w:p>
-      </w:docPartBody>
-    </w:docPart>
-    <w:docPart>
-      <w:docPartPr>
-        <w:name w:val="0FA9CE2EA4DB4EC388B4DE5227148254"/>
-        <w:category>
-          <w:name w:val="Général"/>
-          <w:gallery w:val="placeholder"/>
-        </w:category>
-        <w:types>
-          <w:type w:val="bbPlcHdr"/>
-        </w:types>
-        <w:behaviors>
-          <w:behavior w:val="content"/>
-        </w:behaviors>
-        <w:guid w:val="{FF5E8894-A820-405C-A707-04FB831D01FF}"/>
-      </w:docPartPr>
-      <w:docPartBody>
-        <w:p>
-          <w:r>
-            <w:rPr>
-              <w:rStyle w:val="Textedelespacerserv"/>
-            </w:rPr>
-            <w:t>[État ]</w:t>
-          </w:r>
-        </w:p>
-      </w:docPartBody>
-    </w:docPart>
-  </w:docParts>
-</w:glossaryDocument>
-</file>
-
-<file path=word/glossary/fontTable.xml><?xml version="1.0" encoding="utf-8"?>
-<w:fonts xmlns:mc="http://schemas.openxmlformats.org/markup-compatibility/2006" xmlns:r="http://schemas.openxmlformats.org/officeDocument/2006/relationships" xmlns:w="http://schemas.openxmlformats.org/wordprocessingml/2006/main" xmlns:w14="http://schemas.microsoft.com/office/word/2010/wordml" xmlns:w15="http://schemas.microsoft.com/office/word/2012/wordml" xmlns:w16cid="http://schemas.microsoft.com/office/word/2016/wordml/cid" xmlns:w16se="http://schemas.microsoft.com/office/word/2015/wordml/symex" mc:Ignorable="w14 w15 w16se w16cid">
-  <w:font w:name="Times New Roman">
-    <w:panose1 w:val="02020603050405020304"/>
-    <w:charset w:val="00"/>
-    <w:family w:val="roman"/>
-    <w:pitch w:val="variable"/>
-    <w:sig w:usb0="E0002EFF" w:usb1="C000785B" w:usb2="00000009" w:usb3="00000000" w:csb0="000001FF" w:csb1="00000000"/>
-  </w:font>
-  <w:font w:name="Symbol">
-    <w:panose1 w:val="05050102010706020507"/>
-    <w:charset w:val="02"/>
-    <w:family w:val="roman"/>
-    <w:pitch w:val="variable"/>
-    <w:sig w:usb0="00000000" w:usb1="10000000" w:usb2="00000000" w:usb3="00000000" w:csb0="80000000" w:csb1="00000000"/>
-  </w:font>
-  <w:font w:name="Courier New">
-    <w:panose1 w:val="02070309020205020404"/>
-    <w:charset w:val="00"/>
-    <w:family w:val="modern"/>
-    <w:pitch w:val="fixed"/>
-    <w:sig w:usb0="E0002EFF" w:usb1="C0007843" w:usb2="00000009" w:usb3="00000000" w:csb0="000001FF" w:csb1="00000000"/>
-  </w:font>
-  <w:font w:name="Wingdings">
-    <w:panose1 w:val="05000000000000000000"/>
-    <w:charset w:val="02"/>
-    <w:family w:val="auto"/>
-    <w:pitch w:val="variable"/>
-    <w:sig w:usb0="00000000" w:usb1="10000000" w:usb2="00000000" w:usb3="00000000" w:csb0="80000000" w:csb1="00000000"/>
-  </w:font>
-  <w:font w:name="Garamond">
-    <w:panose1 w:val="02020404030301010803"/>
-    <w:charset w:val="00"/>
-    <w:family w:val="roman"/>
-    <w:pitch w:val="variable"/>
-    <w:sig w:usb0="00000287" w:usb1="00000000" w:usb2="00000000" w:usb3="00000000" w:csb0="0000009F" w:csb1="00000000"/>
-  </w:font>
-  <w:font w:name="Calibri">
-    <w:panose1 w:val="020F0502020204030204"/>
-    <w:charset w:val="00"/>
-    <w:family w:val="swiss"/>
-    <w:pitch w:val="variable"/>
-    <w:sig w:usb0="E0002EFF" w:usb1="C000247B" w:usb2="00000009" w:usb3="00000000" w:csb0="000001FF" w:csb1="00000000"/>
-  </w:font>
-  <w:font w:name="Calibri Light">
-    <w:panose1 w:val="020F0302020204030204"/>
-    <w:charset w:val="00"/>
-    <w:family w:val="swiss"/>
-    <w:pitch w:val="variable"/>
-    <w:sig w:usb0="E0002AFF" w:usb1="C000247B" w:usb2="00000009" w:usb3="00000000" w:csb0="000001FF" w:csb1="00000000"/>
-  </w:font>
-</w:fonts>
-</file>
-
-<file path=word/glossary/settings.xml><?xml version="1.0" encoding="utf-8"?>
-<w:settings xmlns:mc="http://schemas.openxmlformats.org/markup-compatibility/2006" xmlns:o="urn:schemas-microsoft-com:office:office" xmlns:r="http://schemas.openxmlformats.org/officeDocument/2006/relationships" xmlns:m="http://schemas.openxmlformats.org/officeDocument/2006/math" xmlns:v="urn:schemas-microsoft-com:vml" xmlns:w10="urn:schemas-microsoft-com:office:word" xmlns:w="http://schemas.openxmlformats.org/wordprocessingml/2006/main" xmlns:w14="http://schemas.microsoft.com/office/word/2010/wordml" xmlns:w15="http://schemas.microsoft.com/office/word/2012/wordml" xmlns:w16cid="http://schemas.microsoft.com/office/word/2016/wordml/cid" xmlns:w16se="http://schemas.microsoft.com/office/word/2015/wordml/symex" xmlns:sl="http://schemas.openxmlformats.org/schemaLibrary/2006/main" mc:Ignorable="w14 w15 w16se w16cid">
-  <w:view w:val="normal"/>
-  <w:defaultTabStop w:val="708"/>
-  <w:hyphenationZone w:val="425"/>
-  <w:characterSpacingControl w:val="doNotCompress"/>
-  <w:compat>
-    <w:useFELayout/>
-    <w:compatSetting w:name="compatibilityMode" w:uri="http://schemas.microsoft.com/office/word" w:val="15"/>
-    <w:compatSetting w:name="overrideTableStyleFontSizeAndJustification" w:uri="http://schemas.microsoft.com/office/word" w:val="1"/>
-    <w:compatSetting w:name="enableOpenTypeFeatures" w:uri="http://schemas.microsoft.com/office/word" w:val="1"/>
-    <w:compatSetting w:name="doNotFlipMirrorIndents" w:uri="http://schemas.microsoft.com/office/word" w:val="1"/>
-    <w:compatSetting w:name="differentiateMultirowTableHeaders" w:uri="http://schemas.microsoft.com/office/word" w:val="1"/>
-    <w:compatSetting w:name="useWord2013TrackBottomHyphenation" w:uri="http://schemas.microsoft.com/office/word" w:val="0"/>
-  </w:compat>
-  <w:rsids>
-    <w:rsidRoot w:val="00507D14"/>
-    <w:rsid w:val="002B29FE"/>
-    <w:rsid w:val="00414460"/>
-    <w:rsid w:val="00507D14"/>
-    <w:rsid w:val="005D2291"/>
-    <w:rsid w:val="009A50C9"/>
-    <w:rsid w:val="00A20F7E"/>
-    <w:rsid w:val="00DA5748"/>
-    <w:rsid w:val="00E739FE"/>
-    <w:rsid w:val="00EA639A"/>
-  </w:rsids>
-  <m:mathPr>
-    <m:mathFont m:val="Cambria Math"/>
-    <m:brkBin m:val="before"/>
-    <m:brkBinSub m:val="--"/>
-    <m:smallFrac m:val="0"/>
-    <m:dispDef/>
-    <m:lMargin m:val="0"/>
-    <m:rMargin m:val="0"/>
-    <m:defJc m:val="centerGroup"/>
-    <m:wrapIndent m:val="1440"/>
-    <m:intLim m:val="subSup"/>
-    <m:naryLim m:val="undOvr"/>
-  </m:mathPr>
-  <w:themeFontLang w:val="fr-CA"/>
-  <w:clrSchemeMapping w:bg1="light1" w:t1="dark1" w:bg2="light2" w:t2="dark2" w:accent1="accent1" w:accent2="accent2" w:accent3="accent3" w:accent4="accent4" w:accent5="accent5" w:accent6="accent6" w:hyperlink="hyperlink" w:followedHyperlink="followedHyperlink"/>
-  <w:decimalSymbol w:val=","/>
-  <w:listSeparator w:val=";"/>
-  <w15:chartTrackingRefBased/>
-</w:settings>
-</file>
-
-<file path=word/glossary/styles.xml><?xml version="1.0" encoding="utf-8"?>
-<w:styles xmlns:mc="http://schemas.openxmlformats.org/markup-compatibility/2006" xmlns:r="http://schemas.openxmlformats.org/officeDocument/2006/relationships" xmlns:w="http://schemas.openxmlformats.org/wordprocessingml/2006/main" xmlns:w14="http://schemas.microsoft.com/office/word/2010/wordml" xmlns:w15="http://schemas.microsoft.com/office/word/2012/wordml" xmlns:w16cid="http://schemas.microsoft.com/office/word/2016/wordml/cid" xmlns:w16se="http://schemas.microsoft.com/office/word/2015/wordml/symex" mc:Ignorable="w14 w15 w16se w16cid">
-  <w:docDefaults>
-    <w:rPrDefault>
-      <w:rPr>
-        <w:rFonts w:asciiTheme="minorHAnsi" w:eastAsiaTheme="minorEastAsia" w:hAnsiTheme="minorHAnsi" w:cstheme="minorBidi"/>
-        <w:sz w:val="22"/>
-        <w:szCs w:val="22"/>
-        <w:lang w:val="fr-CA" w:eastAsia="fr-CA" w:bidi="ar-SA"/>
-      </w:rPr>
-    </w:rPrDefault>
-    <w:pPrDefault>
-      <w:pPr>
-        <w:spacing w:after="160" w:line="259" w:lineRule="auto"/>
-      </w:pPr>
-    </w:pPrDefault>
-  </w:docDefaults>
-  <w:latentStyles w:defLockedState="0" w:defUIPriority="99" w:defSemiHidden="0" w:defUnhideWhenUsed="0" w:defQFormat="0" w:count="376">
-    <w:lsdException w:name="Normal" w:uiPriority="0" w:qFormat="1"/>
-    <w:lsdException w:name="heading 1" w:uiPriority="9" w:qFormat="1"/>
-    <w:lsdException w:name="heading 2" w:semiHidden="1" w:uiPriority="9" w:unhideWhenUsed="1" w:qFormat="1"/>
-    <w:lsdException w:name="heading 3" w:semiHidden="1" w:uiPriority="9" w:unhideWhenUsed="1" w:qFormat="1"/>
-    <w:lsdException w:name="heading 4" w:semiHidden="1" w:uiPriority="9" w:unhideWhenUsed="1" w:qFormat="1"/>
-    <w:lsdException w:name="heading 5" w:semiHidden="1" w:uiPriority="9" w:unhideWhenUsed="1" w:qFormat="1"/>
-    <w:lsdException w:name="heading 6" w:semiHidden="1" w:uiPriority="9" w:unhideWhenUsed="1" w:qFormat="1"/>
-    <w:lsdException w:name="heading 7" w:semiHidden="1" w:uiPriority="9" w:unhideWhenUsed="1" w:qFormat="1"/>
-    <w:lsdException w:name="heading 8" w:semiHidden="1" w:uiPriority="9" w:unhideWhenUsed="1" w:qFormat="1"/>
-    <w:lsdException w:name="heading 9" w:semiHidden="1" w:uiPriority="9" w:unhideWhenUsed="1" w:qFormat="1"/>
-    <w:lsdException w:name="index 1" w:semiHidden="1" w:unhideWhenUsed="1"/>
-    <w:lsdException w:name="index 2" w:semiHidden="1" w:unhideWhenUsed="1"/>
-    <w:lsdException w:name="index 3" w:semiHidden="1" w:unhideWhenUsed="1"/>
-    <w:lsdException w:name="index 4" w:semiHidden="1" w:unhideWhenUsed="1"/>
-    <w:lsdException w:name="index 5" w:semiHidden="1" w:unhideWhenUsed="1"/>
-    <w:lsdException w:name="index 6" w:semiHidden="1" w:unhideWhenUsed="1"/>
-    <w:lsdException w:name="index 7" w:semiHidden="1" w:unhideWhenUsed="1"/>
-    <w:lsdException w:name="index 8" w:semiHidden="1" w:unhideWhenUsed="1"/>
-    <w:lsdException w:name="index 9" w:semiHidden="1" w:unhideWhenUsed="1"/>
-    <w:lsdException w:name="toc 1" w:semiHidden="1" w:uiPriority="39" w:unhideWhenUsed="1"/>
-    <w:lsdException w:name="toc 2" w:semiHidden="1" w:uiPriority="39" w:unhideWhenUsed="1"/>
-    <w:lsdException w:name="toc 3" w:semiHidden="1" w:uiPriority="39" w:unhideWhenUsed="1"/>
-    <w:lsdException w:name="toc 4" w:semiHidden="1" w:uiPriority="39" w:unhideWhenUsed="1"/>
-    <w:lsdException w:name="toc 5" w:semiHidden="1" w:uiPriority="39" w:unhideWhenUsed="1"/>
-    <w:lsdException w:name="toc 6" w:semiHidden="1" w:uiPriority="39" w:unhideWhenUsed="1"/>
-    <w:lsdException w:name="toc 7" w:semiHidden="1" w:uiPriority="39" w:unhideWhenUsed="1"/>
-    <w:lsdException w:name="toc 8" w:semiHidden="1" w:uiPriority="39" w:unhideWhenUsed="1"/>
-    <w:lsdException w:name="toc 9" w:semiHidden="1" w:uiPriority="39" w:unhideWhenUsed="1"/>
-    <w:lsdException w:name="Normal Indent" w:semiHidden="1" w:unhideWhenUsed="1"/>
-    <w:lsdException w:name="footnote text" w:semiHidden="1" w:unhideWhenUsed="1"/>
-    <w:lsdException w:name="annotation text" w:semiHidden="1" w:unhideWhenUsed="1"/>
-    <w:lsdException w:name="header" w:semiHidden="1" w:unhideWhenUsed="1"/>
-    <w:lsdException w:name="footer" w:semiHidden="1" w:unhideWhenUsed="1"/>
-    <w:lsdException w:name="index heading" w:semiHidden="1" w:unhideWhenUsed="1"/>
-    <w:lsdException w:name="caption" w:semiHidden="1" w:uiPriority="35" w:unhideWhenUsed="1" w:qFormat="1"/>
-    <w:lsdException w:name="table of figures" w:semiHidden="1" w:unhideWhenUsed="1"/>
-    <w:lsdException w:name="envelope address" w:semiHidden="1" w:unhideWhenUsed="1"/>
-    <w:lsdException w:name="envelope return" w:semiHidden="1" w:unhideWhenUsed="1"/>
-    <w:lsdException w:name="footnote reference" w:semiHidden="1" w:unhideWhenUsed="1"/>
-    <w:lsdException w:name="annotation reference" w:semiHidden="1" w:unhideWhenUsed="1"/>
-    <w:lsdException w:name="line number" w:semiHidden="1" w:unhideWhenUsed="1"/>
-    <w:lsdException w:name="page number" w:semiHidden="1" w:unhideWhenUsed="1"/>
-    <w:lsdException w:name="endnote reference" w:semiHidden="1" w:unhideWhenUsed="1"/>
-    <w:lsdException w:name="endnote text" w:semiHidden="1" w:unhideWhenUsed="1"/>
-    <w:lsdException w:name="table of authorities" w:semiHidden="1" w:unhideWhenUsed="1"/>
-    <w:lsdException w:name="macro" w:semiHidden="1" w:unhideWhenUsed="1"/>
-    <w:lsdException w:name="toa heading" w:semiHidden="1" w:unhideWhenUsed="1"/>
-    <w:lsdException w:name="List" w:semiHidden="1" w:unhideWhenUsed="1"/>
-    <w:lsdException w:name="List Bullet" w:semiHidden="1" w:unhideWhenUsed="1"/>
-    <w:lsdException w:name="List Number" w:semiHidden="1" w:unhideWhenUsed="1"/>
-    <w:lsdException w:name="List 2" w:semiHidden="1" w:unhideWhenUsed="1"/>
-    <w:lsdException w:name="List 3" w:semiHidden="1" w:unhideWhenUsed="1"/>
-    <w:lsdException w:name="List 4" w:semiHidden="1" w:unhideWhenUsed="1"/>
-    <w:lsdException w:name="List 5" w:semiHidden="1" w:unhideWhenUsed="1"/>
-    <w:lsdException w:name="List Bullet 2" w:semiHidden="1" w:unhideWhenUsed="1"/>
-    <w:lsdException w:name="List Bullet 3" w:semiHidden="1" w:unhideWhenUsed="1"/>
-    <w:lsdException w:name="List Bullet 4" w:semiHidden="1" w:unhideWhenUsed="1"/>
-    <w:lsdException w:name="List Bullet 5" w:semiHidden="1" w:unhideWhenUsed="1"/>
-    <w:lsdException w:name="List Number 2" w:semiHidden="1" w:unhideWhenUsed="1"/>
-    <w:lsdException w:name="List Number 3" w:semiHidden="1" w:unhideWhenUsed="1"/>
-    <w:lsdException w:name="List Number 4" w:semiHidden="1" w:unhideWhenUsed="1"/>
-    <w:lsdException w:name="List Number 5" w:semiHidden="1" w:unhideWhenUsed="1"/>
-    <w:lsdException w:name="Title" w:uiPriority="10" w:qFormat="1"/>
-    <w:lsdException w:name="Closing" w:semiHidden="1" w:unhideWhenUsed="1"/>
-    <w:lsdException w:name="Signature" w:semiHidden="1" w:unhideWhenUsed="1"/>
-    <w:lsdException w:name="Default Paragraph Font" w:semiHidden="1" w:uiPriority="1" w:unhideWhenUsed="1"/>
-    <w:lsdException w:name="Body Text" w:semiHidden="1" w:unhideWhenUsed="1"/>
-    <w:lsdException w:name="Body Text Indent" w:semiHidden="1" w:unhideWhenUsed="1"/>
-    <w:lsdException w:name="List Continue" w:semiHidden="1" w:unhideWhenUsed="1"/>
-    <w:lsdException w:name="List Continue 2" w:semiHidden="1" w:unhideWhenUsed="1"/>
-    <w:lsdException w:name="List Continue 3" w:semiHidden="1" w:unhideWhenUsed="1"/>
-    <w:lsdException w:name="List Continue 4" w:semiHidden="1" w:unhideWhenUsed="1"/>
-    <w:lsdException w:name="List Continue 5" w:semiHidden="1" w:unhideWhenUsed="1"/>
-    <w:lsdException w:name="Message Header" w:semiHidden="1" w:unhideWhenUsed="1"/>
-    <w:lsdException w:name="Subtitle" w:uiPriority="11" w:qFormat="1"/>
-    <w:lsdException w:name="Salutation" w:semiHidden="1" w:unhideWhenUsed="1"/>
-    <w:lsdException w:name="Date" w:semiHidden="1" w:unhideWhenUsed="1"/>
-    <w:lsdException w:name="Body Text First Indent" w:semiHidden="1" w:unhideWhenUsed="1"/>
-    <w:lsdException w:name="Body Text First Indent 2" w:semiHidden="1" w:unhideWhenUsed="1"/>
-    <w:lsdException w:name="Note Heading" w:semiHidden="1" w:unhideWhenUsed="1"/>
-    <w:lsdException w:name="Body Text 2" w:semiHidden="1" w:unhideWhenUsed="1"/>
-    <w:lsdException w:name="Body Text 3" w:semiHidden="1" w:unhideWhenUsed="1"/>
-    <w:lsdException w:name="Body Text Indent 2" w:semiHidden="1" w:unhideWhenUsed="1"/>
-    <w:lsdException w:name="Body Text Indent 3" w:semiHidden="1" w:unhideWhenUsed="1"/>
-    <w:lsdException w:name="Block Text" w:semiHidden="1" w:unhideWhenUsed="1"/>
-    <w:lsdException w:name="Hyperlink" w:semiHidden="1" w:unhideWhenUsed="1"/>
-    <w:lsdException w:name="FollowedHyperlink" w:semiHidden="1" w:unhideWhenUsed="1"/>
-    <w:lsdException w:name="Strong" w:uiPriority="22" w:qFormat="1"/>
-    <w:lsdException w:name="Emphasis" w:uiPriority="20" w:qFormat="1"/>
-    <w:lsdException w:name="Document Map" w:semiHidden="1" w:unhideWhenUsed="1"/>
-    <w:lsdException w:name="Plain Text" w:semiHidden="1" w:unhideWhenUsed="1"/>
-    <w:lsdException w:name="E-mail Signature" w:semiHidden="1" w:unhideWhenUsed="1"/>
-    <w:lsdException w:name="HTML Top of Form" w:semiHidden="1" w:unhideWhenUsed="1"/>
-    <w:lsdException w:name="HTML Bottom of Form" w:semiHidden="1" w:unhideWhenUsed="1"/>
-    <w:lsdException w:name="Normal (Web)" w:semiHidden="1" w:unhideWhenUsed="1"/>
-    <w:lsdException w:name="HTML Acronym" w:semiHidden="1" w:unhideWhenUsed="1"/>
-    <w:lsdException w:name="HTML Address" w:semiHidden="1" w:unhideWhenUsed="1"/>
-    <w:lsdException w:name="HTML Cite" w:semiHidden="1" w:unhideWhenUsed="1"/>
-    <w:lsdException w:name="HTML Code" w:semiHidden="1" w:unhideWhenUsed="1"/>
-    <w:lsdException w:name="HTML Definition" w:semiHidden="1" w:unhideWhenUsed="1"/>
-    <w:lsdException w:name="HTML Keyboard" w:semiHidden="1" w:unhideWhenUsed="1"/>
-    <w:lsdException w:name="HTML Preformatted" w:semiHidden="1" w:unhideWhenUsed="1"/>
-    <w:lsdException w:name="HTML Sample" w:semiHidden="1" w:unhideWhenUsed="1"/>
-    <w:lsdException w:name="HTML Typewriter" w:semiHidden="1" w:unhideWhenUsed="1"/>
-    <w:lsdException w:name="HTML Variable" w:semiHidden="1" w:unhideWhenUsed="1"/>
-    <w:lsdException w:name="Normal Table" w:semiHidden="1" w:unhideWhenUsed="1"/>
-    <w:lsdException w:name="annotation subject" w:semiHidden="1" w:unhideWhenUsed="1"/>
-    <w:lsdException w:name="No List" w:semiHidden="1" w:unhideWhenUsed="1"/>
-    <w:lsdException w:name="Outline List 1" w:semiHidden="1" w:unhideWhenUsed="1"/>
-    <w:lsdException w:name="Outline List 2" w:semiHidden="1" w:unhideWhenUsed="1"/>
-    <w:lsdException w:name="Outline List 3" w:semiHidden="1" w:unhideWhenUsed="1"/>
-    <w:lsdException w:name="Table Simple 1" w:semiHidden="1" w:unhideWhenUsed="1"/>
-    <w:lsdException w:name="Table Simple 2" w:semiHidden="1" w:unhideWhenUsed="1"/>
-    <w:lsdException w:name="Table Simple 3" w:semiHidden="1" w:unhideWhenUsed="1"/>
-    <w:lsdException w:name="Table Classic 1" w:semiHidden="1" w:unhideWhenUsed="1"/>
-    <w:lsdException w:name="Table Classic 2" w:semiHidden="1" w:unhideWhenUsed="1"/>
-    <w:lsdException w:name="Table Classic 3" w:semiHidden="1" w:unhideWhenUsed="1"/>
-    <w:lsdException w:name="Table Classic 4" w:semiHidden="1" w:unhideWhenUsed="1"/>
-    <w:lsdException w:name="Table Colorful 1" w:semiHidden="1" w:unhideWhenUsed="1"/>
-    <w:lsdException w:name="Table Colorful 2" w:semiHidden="1" w:unhideWhenUsed="1"/>
-    <w:lsdException w:name="Table Colorful 3" w:semiHidden="1" w:unhideWhenUsed="1"/>
-    <w:lsdException w:name="Table Columns 1" w:semiHidden="1" w:unhideWhenUsed="1"/>
-    <w:lsdException w:name="Table Columns 2" w:semiHidden="1" w:unhideWhenUsed="1"/>
-    <w:lsdException w:name="Table Columns 3" w:semiHidden="1" w:unhideWhenUsed="1"/>
-    <w:lsdException w:name="Table Columns 4" w:semiHidden="1" w:unhideWhenUsed="1"/>
-    <w:lsdException w:name="Table Columns 5" w:semiHidden="1" w:unhideWhenUsed="1"/>
-    <w:lsdException w:name="Table Grid 1" w:semiHidden="1" w:unhideWhenUsed="1"/>
-    <w:lsdException w:name="Table Grid 2" w:semiHidden="1" w:unhideWhenUsed="1"/>
-    <w:lsdException w:name="Table Grid 3" w:semiHidden="1" w:unhideWhenUsed="1"/>
-    <w:lsdException w:name="Table Grid 4" w:semiHidden="1" w:unhideWhenUsed="1"/>
-    <w:lsdException w:name="Table Grid 5" w:semiHidden="1" w:unhideWhenUsed="1"/>
-    <w:lsdException w:name="Table Grid 6" w:semiHidden="1" w:unhideWhenUsed="1"/>
-    <w:lsdException w:name="Table Grid 7" w:semiHidden="1" w:unhideWhenUsed="1"/>
-    <w:lsdException w:name="Table Grid 8" w:semiHidden="1" w:unhideWhenUsed="1"/>
-    <w:lsdException w:name="Table List 1" w:semiHidden="1" w:unhideWhenUsed="1"/>
-    <w:lsdException w:name="Table List 2" w:semiHidden="1" w:unhideWhenUsed="1"/>
-    <w:lsdException w:name="Table List 3" w:semiHidden="1" w:unhideWhenUsed="1"/>
-    <w:lsdException w:name="Table List 4" w:semiHidden="1" w:unhideWhenUsed="1"/>
-    <w:lsdException w:name="Table List 5" w:semiHidden="1" w:unhideWhenUsed="1"/>
-    <w:lsdException w:name="Table List 6" w:semiHidden="1" w:unhideWhenUsed="1"/>
-    <w:lsdException w:name="Table List 7" w:semiHidden="1" w:unhideWhenUsed="1"/>
-    <w:lsdException w:name="Table List 8" w:semiHidden="1" w:unhideWhenUsed="1"/>
-    <w:lsdException w:name="Table 3D effects 1" w:semiHidden="1" w:unhideWhenUsed="1"/>
-    <w:lsdException w:name="Table 3D effects 2" w:semiHidden="1" w:unhideWhenUsed="1"/>
-    <w:lsdException w:name="Table 3D effects 3" w:semiHidden="1" w:unhideWhenUsed="1"/>
-    <w:lsdException w:name="Table Contemporary" w:semiHidden="1" w:unhideWhenUsed="1"/>
-    <w:lsdException w:name="Table Elegant" w:semiHidden="1" w:unhideWhenUsed="1"/>
-    <w:lsdException w:name="Table Professional" w:semiHidden="1" w:unhideWhenUsed="1"/>
-    <w:lsdException w:name="Table Subtle 1" w:semiHidden="1" w:unhideWhenUsed="1"/>
-    <w:lsdException w:name="Table Subtle 2" w:semiHidden="1" w:unhideWhenUsed="1"/>
-    <w:lsdException w:name="Table Web 1" w:semiHidden="1" w:unhideWhenUsed="1"/>
-    <w:lsdException w:name="Table Web 2" w:semiHidden="1" w:unhideWhenUsed="1"/>
-    <w:lsdException w:name="Table Web 3" w:semiHidden="1" w:unhideWhenUsed="1"/>
-    <w:lsdException w:name="Balloon Text" w:semiHidden="1" w:unhideWhenUsed="1"/>
-    <w:lsdException w:name="Table Grid" w:uiPriority="39"/>
-    <w:lsdException w:name="Table Theme" w:semiHidden="1" w:unhideWhenUsed="1"/>
-    <w:lsdException w:name="Placeholder Text" w:semiHidden="1"/>
-    <w:lsdException w:name="No Spacing" w:uiPriority="1" w:qFormat="1"/>
-    <w:lsdException w:name="Light Shading" w:uiPriority="60"/>
-    <w:lsdException w:name="Light List" w:uiPriority="61"/>
-    <w:lsdException w:name="Light Grid" w:uiPriority="62"/>
-    <w:lsdException w:name="Medium Shading 1" w:uiPriority="63"/>
-    <w:lsdException w:name="Medium Shading 2" w:uiPriority="64"/>
-    <w:lsdException w:name="Medium List 1" w:uiPriority="65"/>
-    <w:lsdException w:name="Medium List 2" w:uiPriority="66"/>
-    <w:lsdException w:name="Medium Grid 1" w:uiPriority="67"/>
-    <w:lsdException w:name="Medium Grid 2" w:uiPriority="68"/>
-    <w:lsdException w:name="Medium Grid 3" w:uiPriority="69"/>
-    <w:lsdException w:name="Dark List" w:uiPriority="70"/>
-    <w:lsdException w:name="Colorful Shading" w:uiPriority="71"/>
-    <w:lsdException w:name="Colorful List" w:uiPriority="72"/>
-    <w:lsdException w:name="Colorful Grid" w:uiPriority="73"/>
-    <w:lsdException w:name="Light Shading Accent 1" w:uiPriority="60"/>
-    <w:lsdException w:name="Light List Accent 1" w:uiPriority="61"/>
-    <w:lsdException w:name="Light Grid Accent 1" w:uiPriority="62"/>
-    <w:lsdException w:name="Medium Shading 1 Accent 1" w:uiPriority="63"/>
-    <w:lsdException w:name="Medium Shading 2 Accent 1" w:uiPriority="64"/>
-    <w:lsdException w:name="Medium List 1 Accent 1" w:uiPriority="65"/>
-    <w:lsdException w:name="Revision" w:semiHidden="1"/>
-    <w:lsdException w:name="List Paragraph" w:uiPriority="34" w:qFormat="1"/>
-    <w:lsdException w:name="Quote" w:uiPriority="29" w:qFormat="1"/>
-    <w:lsdException w:name="Intense Quote" w:uiPriority="30" w:qFormat="1"/>
-    <w:lsdException w:name="Medium List 2 Accent 1" w:uiPriority="66"/>
-    <w:lsdException w:name="Medium Grid 1 Accent 1" w:uiPriority="67"/>
-    <w:lsdException w:name="Medium Grid 2 Accent 1" w:uiPriority="68"/>
-    <w:lsdException w:name="Medium Grid 3 Accent 1" w:uiPriority="69"/>
-    <w:lsdException w:name="Dark List Accent 1" w:uiPriority="70"/>
-    <w:lsdException w:name="Colorful Shading Accent 1" w:uiPriority="71"/>
-    <w:lsdException w:name="Colorful List Accent 1" w:uiPriority="72"/>
-    <w:lsdException w:name="Colorful Grid Accent 1" w:uiPriority="73"/>
-    <w:lsdException w:name="Light Shading Accent 2" w:uiPriority="60"/>
-    <w:lsdException w:name="Light List Accent 2" w:uiPriority="61"/>
-    <w:lsdException w:name="Light Grid Accent 2" w:uiPriority="62"/>
-    <w:lsdException w:name="Medium Shading 1 Accent 2" w:uiPriority="63"/>
-    <w:lsdException w:name="Medium Shading 2 Accent 2" w:uiPriority="64"/>
-    <w:lsdException w:name="Medium List 1 Accent 2" w:uiPriority="65"/>
-    <w:lsdException w:name="Medium List 2 Accent 2" w:uiPriority="66"/>
-    <w:lsdException w:name="Medium Grid 1 Accent 2" w:uiPriority="67"/>
-    <w:lsdException w:name="Medium Grid 2 Accent 2" w:uiPriority="68"/>
-    <w:lsdException w:name="Medium Grid 3 Accent 2" w:uiPriority="69"/>
-    <w:lsdException w:name="Dark List Accent 2" w:uiPriority="70"/>
-    <w:lsdException w:name="Colorful Shading Accent 2" w:uiPriority="71"/>
-    <w:lsdException w:name="Colorful List Accent 2" w:uiPriority="72"/>
-    <w:lsdException w:name="Colorful Grid Accent 2" w:uiPriority="73"/>
-    <w:lsdException w:name="Light Shading Accent 3" w:uiPriority="60"/>
-    <w:lsdException w:name="Light List Accent 3" w:uiPriority="61"/>
-    <w:lsdException w:name="Light Grid Accent 3" w:uiPriority="62"/>
-    <w:lsdException w:name="Medium Shading 1 Accent 3" w:uiPriority="63"/>
-    <w:lsdException w:name="Medium Shading 2 Accent 3" w:uiPriority="64"/>
-    <w:lsdException w:name="Medium List 1 Accent 3" w:uiPriority="65"/>
-    <w:lsdException w:name="Medium List 2 Accent 3" w:uiPriority="66"/>
-    <w:lsdException w:name="Medium Grid 1 Accent 3" w:uiPriority="67"/>
-    <w:lsdException w:name="Medium Grid 2 Accent 3" w:uiPriority="68"/>
-    <w:lsdException w:name="Medium Grid 3 Accent 3" w:uiPriority="69"/>
-    <w:lsdException w:name="Dark List Accent 3" w:uiPriority="70"/>
-    <w:lsdException w:name="Colorful Shading Accent 3" w:uiPriority="71"/>
-    <w:lsdException w:name="Colorful List Accent 3" w:uiPriority="72"/>
-    <w:lsdException w:name="Colorful Grid Accent 3" w:uiPriority="73"/>
-    <w:lsdException w:name="Light Shading Accent 4" w:uiPriority="60"/>
-    <w:lsdException w:name="Light List Accent 4" w:uiPriority="61"/>
-    <w:lsdException w:name="Light Grid Accent 4" w:uiPriority="62"/>
-    <w:lsdException w:name="Medium Shading 1 Accent 4" w:uiPriority="63"/>
-    <w:lsdException w:name="Medium Shading 2 Accent 4" w:uiPriority="64"/>
-    <w:lsdException w:name="Medium List 1 Accent 4" w:uiPriority="65"/>
-    <w:lsdException w:name="Medium List 2 Accent 4" w:uiPriority="66"/>
-    <w:lsdException w:name="Medium Grid 1 Accent 4" w:uiPriority="67"/>
-    <w:lsdException w:name="Medium Grid 2 Accent 4" w:uiPriority="68"/>
-    <w:lsdException w:name="Medium Grid 3 Accent 4" w:uiPriority="69"/>
-    <w:lsdException w:name="Dark List Accent 4" w:uiPriority="70"/>
-    <w:lsdException w:name="Colorful Shading Accent 4" w:uiPriority="71"/>
-    <w:lsdException w:name="Colorful List Accent 4" w:uiPriority="72"/>
-    <w:lsdException w:name="Colorful Grid Accent 4" w:uiPriority="73"/>
-    <w:lsdException w:name="Light Shading Accent 5" w:uiPriority="60"/>
-    <w:lsdException w:name="Light List Accent 5" w:uiPriority="61"/>
-    <w:lsdException w:name="Light Grid Accent 5" w:uiPriority="62"/>
-    <w:lsdException w:name="Medium Shading 1 Accent 5" w:uiPriority="63"/>
-    <w:lsdException w:name="Medium Shading 2 Accent 5" w:uiPriority="64"/>
-    <w:lsdException w:name="Medium List 1 Accent 5" w:uiPriority="65"/>
-    <w:lsdException w:name="Medium List 2 Accent 5" w:uiPriority="66"/>
-    <w:lsdException w:name="Medium Grid 1 Accent 5" w:uiPriority="67"/>
-    <w:lsdException w:name="Medium Grid 2 Accent 5" w:uiPriority="68"/>
-    <w:lsdException w:name="Medium Grid 3 Accent 5" w:uiPriority="69"/>
-    <w:lsdException w:name="Dark List Accent 5" w:uiPriority="70"/>
-    <w:lsdException w:name="Colorful Shading Accent 5" w:uiPriority="71"/>
-    <w:lsdException w:name="Colorful List Accent 5" w:uiPriority="72"/>
-    <w:lsdException w:name="Colorful Grid Accent 5" w:uiPriority="73"/>
-    <w:lsdException w:name="Light Shading Accent 6" w:uiPriority="60"/>
-    <w:lsdException w:name="Light List Accent 6" w:uiPriority="61"/>
-    <w:lsdException w:name="Light Grid Accent 6" w:uiPriority="62"/>
-    <w:lsdException w:name="Medium Shading 1 Accent 6" w:uiPriority="63"/>
-    <w:lsdException w:name="Medium Shading 2 Accent 6" w:uiPriority="64"/>
-    <w:lsdException w:name="Medium List 1 Accent 6" w:uiPriority="65"/>
-    <w:lsdException w:name="Medium List 2 Accent 6" w:uiPriority="66"/>
-    <w:lsdException w:name="Medium Grid 1 Accent 6" w:uiPriority="67"/>
-    <w:lsdException w:name="Medium Grid 2 Accent 6" w:uiPriority="68"/>
-    <w:lsdException w:name="Medium Grid 3 Accent 6" w:uiPriority="69"/>
-    <w:lsdException w:name="Dark List Accent 6" w:uiPriority="70"/>
-    <w:lsdException w:name="Colorful Shading Accent 6" w:uiPriority="71"/>
-    <w:lsdException w:name="Colorful List Accent 6" w:uiPriority="72"/>
-    <w:lsdException w:name="Colorful Grid Accent 6" w:uiPriority="73"/>
-    <w:lsdException w:name="Subtle Emphasis" w:uiPriority="19" w:qFormat="1"/>
-    <w:lsdException w:name="Intense Emphasis" w:uiPriority="21" w:qFormat="1"/>
-    <w:lsdException w:name="Subtle Reference" w:uiPriority="31" w:qFormat="1"/>
-    <w:lsdException w:name="Intense Reference" w:uiPriority="32" w:qFormat="1"/>
-    <w:lsdException w:name="Book Title" w:uiPriority="33" w:qFormat="1"/>
-    <w:lsdException w:name="Bibliography" w:semiHidden="1" w:uiPriority="37" w:unhideWhenUsed="1"/>
-    <w:lsdException w:name="TOC Heading" w:semiHidden="1" w:uiPriority="39" w:unhideWhenUsed="1" w:qFormat="1"/>
-    <w:lsdException w:name="Plain Table 1" w:uiPriority="41"/>
-    <w:lsdException w:name="Plain Table 2" w:uiPriority="42"/>
-    <w:lsdException w:name="Plain Table 3" w:uiPriority="43"/>
-    <w:lsdException w:name="Plain Table 4" w:uiPriority="44"/>
-    <w:lsdException w:name="Plain Table 5" w:uiPriority="45"/>
-    <w:lsdException w:name="Grid Table Light" w:uiPriority="40"/>
-    <w:lsdException w:name="Grid Table 1 Light" w:uiPriority="46"/>
-    <w:lsdException w:name="Grid Table 2" w:uiPriority="47"/>
-    <w:lsdException w:name="Grid Table 3" w:uiPriority="48"/>
-    <w:lsdException w:name="Grid Table 4" w:uiPriority="49"/>
-    <w:lsdException w:name="Grid Table 5 Dark" w:uiPriority="50"/>
-    <w:lsdException w:name="Grid Table 6 Colorful" w:uiPriority="51"/>
-    <w:lsdException w:name="Grid Table 7 Colorful" w:uiPriority="52"/>
-    <w:lsdException w:name="Grid Table 1 Light Accent 1" w:uiPriority="46"/>
-    <w:lsdException w:name="Grid Table 2 Accent 1" w:uiPriority="47"/>
-    <w:lsdException w:name="Grid Table 3 Accent 1" w:uiPriority="48"/>
-    <w:lsdException w:name="Grid Table 4 Accent 1" w:uiPriority="49"/>
-    <w:lsdException w:name="Grid Table 5 Dark Accent 1" w:uiPriority="50"/>
-    <w:lsdException w:name="Grid Table 6 Colorful Accent 1" w:uiPriority="51"/>
-    <w:lsdException w:name="Grid Table 7 Colorful Accent 1" w:uiPriority="52"/>
-    <w:lsdException w:name="Grid Table 1 Light Accent 2" w:uiPriority="46"/>
-    <w:lsdException w:name="Grid Table 2 Accent 2" w:uiPriority="47"/>
-    <w:lsdException w:name="Grid Table 3 Accent 2" w:uiPriority="48"/>
-    <w:lsdException w:name="Grid Table 4 Accent 2" w:uiPriority="49"/>
-    <w:lsdException w:name="Grid Table 5 Dark Accent 2" w:uiPriority="50"/>
-    <w:lsdException w:name="Grid Table 6 Colorful Accent 2" w:uiPriority="51"/>
-    <w:lsdException w:name="Grid Table 7 Colorful Accent 2" w:uiPriority="52"/>
-    <w:lsdException w:name="Grid Table 1 Light Accent 3" w:uiPriority="46"/>
-    <w:lsdException w:name="Grid Table 2 Accent 3" w:uiPriority="47"/>
-    <w:lsdException w:name="Grid Table 3 Accent 3" w:uiPriority="48"/>
-    <w:lsdException w:name="Grid Table 4 Accent 3" w:uiPriority="49"/>
-    <w:lsdException w:name="Grid Table 5 Dark Accent 3" w:uiPriority="50"/>
-    <w:lsdException w:name="Grid Table 6 Colorful Accent 3" w:uiPriority="51"/>
-    <w:lsdException w:name="Grid Table 7 Colorful Accent 3" w:uiPriority="52"/>
-    <w:lsdException w:name="Grid Table 1 Light Accent 4" w:uiPriority="46"/>
-    <w:lsdException w:name="Grid Table 2 Accent 4" w:uiPriority="47"/>
-    <w:lsdException w:name="Grid Table 3 Accent 4" w:uiPriority="48"/>
-    <w:lsdException w:name="Grid Table 4 Accent 4" w:uiPriority="49"/>
-    <w:lsdException w:name="Grid Table 5 Dark Accent 4" w:uiPriority="50"/>
-    <w:lsdException w:name="Grid Table 6 Colorful Accent 4" w:uiPriority="51"/>
-    <w:lsdException w:name="Grid Table 7 Colorful Accent 4" w:uiPriority="52"/>
-    <w:lsdException w:name="Grid Table 1 Light Accent 5" w:uiPriority="46"/>
-    <w:lsdException w:name="Grid Table 2 Accent 5" w:uiPriority="47"/>
-    <w:lsdException w:name="Grid Table 3 Accent 5" w:uiPriority="48"/>
-    <w:lsdException w:name="Grid Table 4 Accent 5" w:uiPriority="49"/>
-    <w:lsdException w:name="Grid Table 5 Dark Accent 5" w:uiPriority="50"/>
-    <w:lsdException w:name="Grid Table 6 Colorful Accent 5" w:uiPriority="51"/>
-    <w:lsdException w:name="Grid Table 7 Colorful Accent 5" w:uiPriority="52"/>
-    <w:lsdException w:name="Grid Table 1 Light Accent 6" w:uiPriority="46"/>
-    <w:lsdException w:name="Grid Table 2 Accent 6" w:uiPriority="47"/>
-    <w:lsdException w:name="Grid Table 3 Accent 6" w:uiPriority="48"/>
-    <w:lsdException w:name="Grid Table 4 Accent 6" w:uiPriority="49"/>
-    <w:lsdException w:name="Grid Table 5 Dark Accent 6" w:uiPriority="50"/>
-    <w:lsdException w:name="Grid Table 6 Colorful Accent 6" w:uiPriority="51"/>
-    <w:lsdException w:name="Grid Table 7 Colorful Accent 6" w:uiPriority="52"/>
-    <w:lsdException w:name="List Table 1 Light" w:uiPriority="46"/>
-    <w:lsdException w:name="List Table 2" w:uiPriority="47"/>
-    <w:lsdException w:name="List Table 3" w:uiPriority="48"/>
-    <w:lsdException w:name="List Table 4" w:uiPriority="49"/>
-    <w:lsdException w:name="List Table 5 Dark" w:uiPriority="50"/>
-    <w:lsdException w:name="List Table 6 Colorful" w:uiPriority="51"/>
-    <w:lsdException w:name="List Table 7 Colorful" w:uiPriority="52"/>
-    <w:lsdException w:name="List Table 1 Light Accent 1" w:uiPriority="46"/>
-    <w:lsdException w:name="List Table 2 Accent 1" w:uiPriority="47"/>
-    <w:lsdException w:name="List Table 3 Accent 1" w:uiPriority="48"/>
-    <w:lsdException w:name="List Table 4 Accent 1" w:uiPriority="49"/>
-    <w:lsdException w:name="List Table 5 Dark Accent 1" w:uiPriority="50"/>
-    <w:lsdException w:name="List Table 6 Colorful Accent 1" w:uiPriority="51"/>
-    <w:lsdException w:name="List Table 7 Colorful Accent 1" w:uiPriority="52"/>
-    <w:lsdException w:name="List Table 1 Light Accent 2" w:uiPriority="46"/>
-    <w:lsdException w:name="List Table 2 Accent 2" w:uiPriority="47"/>
-    <w:lsdException w:name="List Table 3 Accent 2" w:uiPriority="48"/>
-    <w:lsdException w:name="List Table 4 Accent 2" w:uiPriority="49"/>
-    <w:lsdException w:name="List Table 5 Dark Accent 2" w:uiPriority="50"/>
-    <w:lsdException w:name="List Table 6 Colorful Accent 2" w:uiPriority="51"/>
-    <w:lsdException w:name="List Table 7 Colorful Accent 2" w:uiPriority="52"/>
-    <w:lsdException w:name="List Table 1 Light Accent 3" w:uiPriority="46"/>
-    <w:lsdException w:name="List Table 2 Accent 3" w:uiPriority="47"/>
-    <w:lsdException w:name="List Table 3 Accent 3" w:uiPriority="48"/>
-    <w:lsdException w:name="List Table 4 Accent 3" w:uiPriority="49"/>
-    <w:lsdException w:name="List Table 5 Dark Accent 3" w:uiPriority="50"/>
-    <w:lsdException w:name="List Table 6 Colorful Accent 3" w:uiPriority="51"/>
-    <w:lsdException w:name="List Table 7 Colorful Accent 3" w:uiPriority="52"/>
-    <w:lsdException w:name="List Table 1 Light Accent 4" w:uiPriority="46"/>
-    <w:lsdException w:name="List Table 2 Accent 4" w:uiPriority="47"/>
-    <w:lsdException w:name="List Table 3 Accent 4" w:uiPriority="48"/>
-    <w:lsdException w:name="List Table 4 Accent 4" w:uiPriority="49"/>
-    <w:lsdException w:name="List Table 5 Dark Accent 4" w:uiPriority="50"/>
-    <w:lsdException w:name="List Table 6 Colorful Accent 4" w:uiPriority="51"/>
-    <w:lsdException w:name="List Table 7 Colorful Accent 4" w:uiPriority="52"/>
-    <w:lsdException w:name="List Table 1 Light Accent 5" w:uiPriority="46"/>
-    <w:lsdException w:name="List Table 2 Accent 5" w:uiPriority="47"/>
-    <w:lsdException w:name="List Table 3 Accent 5" w:uiPriority="48"/>
-    <w:lsdException w:name="List Table 4 Accent 5" w:uiPriority="49"/>
-    <w:lsdException w:name="List Table 5 Dark Accent 5" w:uiPriority="50"/>
-    <w:lsdException w:name="List Table 6 Colorful Accent 5" w:uiPriority="51"/>
-    <w:lsdException w:name="List Table 7 Colorful Accent 5" w:uiPriority="52"/>
-    <w:lsdException w:name="List Table 1 Light Accent 6" w:uiPriority="46"/>
-    <w:lsdException w:name="List Table 2 Accent 6" w:uiPriority="47"/>
-    <w:lsdException w:name="List Table 3 Accent 6" w:uiPriority="48"/>
-    <w:lsdException w:name="List Table 4 Accent 6" w:uiPriority="49"/>
-    <w:lsdException w:name="List Table 5 Dark Accent 6" w:uiPriority="50"/>
-    <w:lsdException w:name="List Table 6 Colorful Accent 6" w:uiPriority="51"/>
-    <w:lsdException w:name="List Table 7 Colorful Accent 6" w:uiPriority="52"/>
-    <w:lsdException w:name="Mention" w:semiHidden="1" w:unhideWhenUsed="1"/>
-    <w:lsdException w:name="Smart Hyperlink" w:semiHidden="1" w:unhideWhenUsed="1"/>
-    <w:lsdException w:name="Hashtag" w:semiHidden="1" w:unhideWhenUsed="1"/>
-    <w:lsdException w:name="Unresolved Mention" w:semiHidden="1" w:unhideWhenUsed="1"/>
-    <w:lsdException w:name="Smart Link" w:semiHidden="1" w:unhideWhenUsed="1"/>
-  </w:latentStyles>
-  <w:style w:type="paragraph" w:default="1" w:styleId="Normal">
-    <w:name w:val="Normal"/>
-    <w:qFormat/>
-  </w:style>
-  <w:style w:type="character" w:default="1" w:styleId="Policepardfaut">
-    <w:name w:val="Default Paragraph Font"/>
-    <w:uiPriority w:val="1"/>
-    <w:semiHidden/>
-    <w:unhideWhenUsed/>
-  </w:style>
-  <w:style w:type="table" w:default="1" w:styleId="TableauNormal">
-    <w:name w:val="Normal Table"/>
-    <w:uiPriority w:val="99"/>
-    <w:semiHidden/>
-    <w:unhideWhenUsed/>
-    <w:tblPr>
-      <w:tblInd w:w="0" w:type="dxa"/>
-      <w:tblCellMar>
-        <w:top w:w="0" w:type="dxa"/>
-        <w:left w:w="108" w:type="dxa"/>
-        <w:bottom w:w="0" w:type="dxa"/>
-        <w:right w:w="108" w:type="dxa"/>
-      </w:tblCellMar>
-    </w:tblPr>
-  </w:style>
-  <w:style w:type="numbering" w:default="1" w:styleId="Aucuneliste">
-    <w:name w:val="No List"/>
-    <w:uiPriority w:val="99"/>
-    <w:semiHidden/>
-    <w:unhideWhenUsed/>
-  </w:style>
-  <w:style w:type="character" w:styleId="Textedelespacerserv">
-    <w:name w:val="Placeholder Text"/>
-    <w:basedOn w:val="Policepardfaut"/>
-    <w:uiPriority w:val="99"/>
-    <w:semiHidden/>
-    <w:rsid w:val="00DA5748"/>
-    <w:rPr>
-      <w:color w:val="808080"/>
-    </w:rPr>
-  </w:style>
-  <w:style w:type="paragraph" w:customStyle="1" w:styleId="330B2D57E8B1499CB35B318DD0D2C2A2">
-    <w:name w:val="330B2D57E8B1499CB35B318DD0D2C2A2"/>
-    <w:rsid w:val="00507D14"/>
-  </w:style>
-  <w:style w:type="paragraph" w:customStyle="1" w:styleId="2C0B7D0B00D940928D5C59F98AA70DC5">
-    <w:name w:val="2C0B7D0B00D940928D5C59F98AA70DC5"/>
-    <w:rsid w:val="00DA5748"/>
-  </w:style>
-  <w:style w:type="paragraph" w:customStyle="1" w:styleId="1906BE183A6A47E694B1B6C106EAB756">
-    <w:name w:val="1906BE183A6A47E694B1B6C106EAB756"/>
-    <w:rsid w:val="00DA5748"/>
-  </w:style>
-  <w:style w:type="paragraph" w:customStyle="1" w:styleId="54CFA522D5BB47CBB1EA4094DEA751FB">
-    <w:name w:val="54CFA522D5BB47CBB1EA4094DEA751FB"/>
-    <w:rsid w:val="00DA5748"/>
-  </w:style>
-</w:styles>
-</file>
-
-<file path=word/glossary/webSettings.xml><?xml version="1.0" encoding="utf-8"?>
-<w:webSettings xmlns:mc="http://schemas.openxmlformats.org/markup-compatibility/2006" xmlns:r="http://schemas.openxmlformats.org/officeDocument/2006/relationships" xmlns:w="http://schemas.openxmlformats.org/wordprocessingml/2006/main" xmlns:w14="http://schemas.microsoft.com/office/word/2010/wordml" xmlns:w15="http://schemas.microsoft.com/office/word/2012/wordml" xmlns:w16cid="http://schemas.microsoft.com/office/word/2016/wordml/cid" xmlns:w16se="http://schemas.microsoft.com/office/word/2015/wordml/symex" mc:Ignorable="w14 w15 w16se w16cid">
-  <w:optimizeForBrowser/>
-  <w:allowPNG/>
-</w:webSettings>
-</file>
-
 <file path=word/theme/theme1.xml><?xml version="1.0" encoding="utf-8"?>
 <a:theme xmlns:a="http://schemas.openxmlformats.org/drawingml/2006/main" name="Thème Office">
   <a:themeElements>
@@ -4090,7 +3181,7 @@
 </file>
 
 <file path=customXml/itemProps1.xml><?xml version="1.0" encoding="utf-8"?>
-<ds:datastoreItem xmlns:ds="http://schemas.openxmlformats.org/officeDocument/2006/customXml" ds:itemID="{D135A1E0-1AF2-4A85-9F89-2E7210DF7E5A}">
+<ds:datastoreItem xmlns:ds="http://schemas.openxmlformats.org/officeDocument/2006/customXml" ds:itemID="{814C9905-2C63-49CE-A717-A582240751BA}">
   <ds:schemaRefs>
     <ds:schemaRef ds:uri="http://schemas.openxmlformats.org/officeDocument/2006/bibliography"/>
   </ds:schemaRefs>

</xml_diff>

<commit_message>
Secondaire => Niveau partout
</commit_message>
<xml_diff>
--- a/model.docx
+++ b/model.docx
@@ -2,8 +2,6 @@
 <file path=word/document.xml><?xml version="1.0" encoding="utf-8"?>
 <w:document xmlns:wpc="http://schemas.microsoft.com/office/word/2010/wordprocessingCanvas" xmlns:cx="http://schemas.microsoft.com/office/drawing/2014/chartex" xmlns:cx1="http://schemas.microsoft.com/office/drawing/2015/9/8/chartex" xmlns:cx2="http://schemas.microsoft.com/office/drawing/2015/10/21/chartex" xmlns:cx3="http://schemas.microsoft.com/office/drawing/2016/5/9/chartex" xmlns:cx4="http://schemas.microsoft.com/office/drawing/2016/5/10/chartex" xmlns:cx5="http://schemas.microsoft.com/office/drawing/2016/5/11/chartex" xmlns:cx6="http://schemas.microsoft.com/office/drawing/2016/5/12/chartex" xmlns:cx7="http://schemas.microsoft.com/office/drawing/2016/5/13/chartex" xmlns:cx8="http://schemas.microsoft.com/office/drawing/2016/5/14/chartex" xmlns:mc="http://schemas.openxmlformats.org/markup-compatibility/2006" xmlns:aink="http://schemas.microsoft.com/office/drawing/2016/ink" xmlns:am3d="http://schemas.microsoft.com/office/drawing/2017/model3d" xmlns:o="urn:schemas-microsoft-com:office:office" xmlns:r="http://schemas.openxmlformats.org/officeDocument/2006/relationships" xmlns:m="http://schemas.openxmlformats.org/officeDocument/2006/math" xmlns:v="urn:schemas-microsoft-com:vml" xmlns:wp14="http://schemas.microsoft.com/office/word/2010/wordprocessingDrawing" xmlns:wp="http://schemas.openxmlformats.org/drawingml/2006/wordprocessingDrawing" xmlns:w10="urn:schemas-microsoft-com:office:word" xmlns:w="http://schemas.openxmlformats.org/wordprocessingml/2006/main" xmlns:w14="http://schemas.microsoft.com/office/word/2010/wordml" xmlns:w15="http://schemas.microsoft.com/office/word/2012/wordml" xmlns:w16cid="http://schemas.microsoft.com/office/word/2016/wordml/cid" xmlns:w16se="http://schemas.microsoft.com/office/word/2015/wordml/symex" xmlns:wpg="http://schemas.microsoft.com/office/word/2010/wordprocessingGroup" xmlns:wpi="http://schemas.microsoft.com/office/word/2010/wordprocessingInk" xmlns:wne="http://schemas.microsoft.com/office/word/2006/wordml" xmlns:wps="http://schemas.microsoft.com/office/word/2010/wordprocessingShape" mc:Ignorable="w14 w15 w16se w16cid wp14">
   <w:body>
-    <w:bookmarkStart w:id="0" w:name="_GoBack" w:displacedByCustomXml="next"/>
-    <w:bookmarkEnd w:id="0" w:displacedByCustomXml="next"/>
     <w:sdt>
       <w:sdtPr>
         <w:rPr>
@@ -570,7 +568,7 @@
           <w:pPr>
             <w:pStyle w:val="Titre1"/>
           </w:pPr>
-          <w:bookmarkStart w:id="1" w:name="_Toc16779440"/>
+          <w:bookmarkStart w:id="0" w:name="_Toc16779440"/>
           <w:proofErr w:type="spellStart"/>
           <w:r>
             <w:lastRenderedPageBreak/>
@@ -581,7 +579,9 @@
         <w:p/>
       </w:sdtContent>
     </w:sdt>
+    <w:bookmarkStart w:id="1" w:name="_GoBack" w:displacedByCustomXml="prev"/>
     <w:bookmarkEnd w:id="1" w:displacedByCustomXml="prev"/>
+    <w:bookmarkEnd w:id="0" w:displacedByCustomXml="prev"/>
     <w:sectPr>
       <w:headerReference w:type="default" r:id="rId8"/>
       <w:footerReference w:type="default" r:id="rId9"/>
@@ -637,7 +637,7 @@
         <w:sz w:val="26"/>
         <w:szCs w:val="26"/>
       </w:rPr>
-      <w:t>pyETUDE_Sec</w:t>
+      <w:t>pyETUDE_Niv</w:t>
     </w:r>
     <w:proofErr w:type="spellEnd"/>
     <w:r>
@@ -2149,7 +2149,7 @@
       </w:pPr>
     </w:pPrDefault>
   </w:docDefaults>
-  <w:latentStyles w:defLockedState="0" w:defUIPriority="99" w:defSemiHidden="0" w:defUnhideWhenUsed="0" w:defQFormat="0" w:count="377">
+  <w:latentStyles w:defLockedState="0" w:defUIPriority="99" w:defSemiHidden="0" w:defUnhideWhenUsed="0" w:defQFormat="0" w:count="376">
     <w:lsdException w:name="Normal" w:uiPriority="0" w:qFormat="1"/>
     <w:lsdException w:name="heading 1" w:uiPriority="9" w:qFormat="1"/>
     <w:lsdException w:name="heading 2" w:semiHidden="1" w:uiPriority="9" w:unhideWhenUsed="1" w:qFormat="1"/>
@@ -2526,7 +2526,6 @@
     <w:lsdException w:name="Hashtag" w:semiHidden="1" w:unhideWhenUsed="1"/>
     <w:lsdException w:name="Unresolved Mention" w:semiHidden="1" w:unhideWhenUsed="1"/>
     <w:lsdException w:name="Smart Link" w:semiHidden="1" w:unhideWhenUsed="1"/>
-    <w:lsdException w:name="Smart Link Error" w:semiHidden="1" w:unhideWhenUsed="1"/>
   </w:latentStyles>
   <w:style w:type="paragraph" w:default="1" w:styleId="Normal">
     <w:name w:val="Normal"/>
@@ -3181,7 +3180,7 @@
 </file>
 
 <file path=customXml/itemProps1.xml><?xml version="1.0" encoding="utf-8"?>
-<ds:datastoreItem xmlns:ds="http://schemas.openxmlformats.org/officeDocument/2006/customXml" ds:itemID="{814C9905-2C63-49CE-A717-A582240751BA}">
+<ds:datastoreItem xmlns:ds="http://schemas.openxmlformats.org/officeDocument/2006/customXml" ds:itemID="{7AC62364-5FF5-4F70-ADCC-319CA34691E3}">
   <ds:schemaRefs>
     <ds:schemaRef ds:uri="http://schemas.openxmlformats.org/officeDocument/2006/bibliography"/>
   </ds:schemaRefs>

</xml_diff>